<commit_message>
Empezada la generacion de codigo
</commit_message>
<xml_diff>
--- a/src/metalenguajes/Inicio Especificación.docx
+++ b/src/metalenguajes/Inicio Especificación.docx
@@ -1072,15 +1072,13 @@
                 <w:rFonts w:ascii="Cambria" w:eastAsia="Times New Roman" w:hAnsi="Cambria"/>
                 <w:sz w:val="20"/>
                 <w:szCs w:val="20"/>
-                <w:lang w:val="en-US"/>
-              </w:rPr>
-            </w:pPr>
-            <w:r>
-              <w:rPr>
-                <w:rFonts w:ascii="Cambria" w:eastAsia="Times New Roman" w:hAnsi="Cambria"/>
-                <w:sz w:val="20"/>
-                <w:szCs w:val="20"/>
-                <w:lang w:val="en-US"/>
+              </w:rPr>
+            </w:pPr>
+            <w:r>
+              <w:rPr>
+                <w:rFonts w:ascii="Cambria" w:eastAsia="Times New Roman" w:hAnsi="Cambria"/>
+                <w:sz w:val="20"/>
+                <w:szCs w:val="20"/>
               </w:rPr>
               <w:t xml:space="preserve">ejecuta </w:t>
             </w:r>
@@ -1089,7 +1087,6 @@
                 <w:rFonts w:ascii="Cambria" w:eastAsia="Times New Roman" w:hAnsi="Cambria"/>
                 <w:sz w:val="20"/>
                 <w:szCs w:val="20"/>
-                <w:lang w:val="en-US"/>
               </w:rPr>
               <w:t>[[</w:t>
             </w:r>
@@ -1099,16 +1096,25 @@
                 <w:rFonts w:ascii="Cambria" w:eastAsia="Times New Roman" w:hAnsi="Cambria"/>
                 <w:sz w:val="20"/>
                 <w:szCs w:val="20"/>
-                <w:lang w:val="en-US"/>
-              </w:rPr>
-              <w:t> Print</w:t>
-            </w:r>
-            <w:r>
-              <w:rPr>
-                <w:rFonts w:ascii="Cambria" w:eastAsia="Times New Roman" w:hAnsi="Cambria"/>
-                <w:sz w:val="20"/>
-                <w:szCs w:val="20"/>
-                <w:lang w:val="en-US"/>
+              </w:rPr>
+              <w:t> </w:t>
+            </w:r>
+            <w:proofErr w:type="spellStart"/>
+            <w:r>
+              <w:rPr>
+                <w:rStyle w:val="nodo1"/>
+                <w:rFonts w:ascii="Cambria" w:eastAsia="Times New Roman" w:hAnsi="Cambria"/>
+                <w:sz w:val="20"/>
+                <w:szCs w:val="20"/>
+              </w:rPr>
+              <w:t>Print</w:t>
+            </w:r>
+            <w:proofErr w:type="spellEnd"/>
+            <w:r>
+              <w:rPr>
+                <w:rFonts w:ascii="Cambria" w:eastAsia="Times New Roman" w:hAnsi="Cambria"/>
+                <w:sz w:val="20"/>
+                <w:szCs w:val="20"/>
               </w:rPr>
               <w:t xml:space="preserve">  </w:t>
             </w:r>
@@ -1117,7 +1123,6 @@
                 <w:rFonts w:eastAsia="Times New Roman"/>
                 <w:sz w:val="20"/>
                 <w:szCs w:val="20"/>
-                <w:lang w:val="en-US"/>
               </w:rPr>
               <w:t>→</w:t>
             </w:r>
@@ -1126,17 +1131,16 @@
                 <w:rFonts w:ascii="Cambria" w:eastAsia="Times New Roman" w:hAnsi="Cambria"/>
                 <w:sz w:val="20"/>
                 <w:szCs w:val="20"/>
-                <w:lang w:val="en-US"/>
               </w:rPr>
               <w:t xml:space="preserve">  </w:t>
             </w:r>
+            <w:proofErr w:type="spellStart"/>
             <w:r>
               <w:rPr>
                 <w:rStyle w:val="nombreatt1"/>
                 <w:rFonts w:ascii="Cambria" w:eastAsia="Times New Roman" w:hAnsi="Cambria"/>
                 <w:sz w:val="20"/>
                 <w:szCs w:val="20"/>
-                <w:lang w:val="en-US"/>
               </w:rPr>
               <w:t>expr</w:t>
             </w:r>
@@ -1146,16 +1150,15 @@
                 <w:rFonts w:ascii="Cambria" w:eastAsia="Times New Roman" w:hAnsi="Cambria"/>
                 <w:sz w:val="20"/>
                 <w:szCs w:val="20"/>
-                <w:lang w:val="en-US"/>
               </w:rPr>
               <w:t>:Expresion</w:t>
             </w:r>
-            <w:r>
-              <w:rPr>
-                <w:rFonts w:ascii="Cambria" w:eastAsia="Times New Roman" w:hAnsi="Cambria"/>
-                <w:sz w:val="20"/>
-                <w:szCs w:val="20"/>
-                <w:lang w:val="en-US"/>
+            <w:proofErr w:type="spellEnd"/>
+            <w:r>
+              <w:rPr>
+                <w:rFonts w:ascii="Cambria" w:eastAsia="Times New Roman" w:hAnsi="Cambria"/>
+                <w:sz w:val="20"/>
+                <w:szCs w:val="20"/>
               </w:rPr>
               <w:t xml:space="preserve"> ]] = </w:t>
             </w:r>
@@ -1166,34 +1169,49 @@
                 <w:rFonts w:ascii="Cambria" w:eastAsia="Times New Roman" w:hAnsi="Cambria"/>
                 <w:sz w:val="20"/>
                 <w:szCs w:val="20"/>
-                <w:lang w:val="en-US"/>
-              </w:rPr>
-            </w:pPr>
-            <w:r>
-              <w:rPr>
-                <w:rFonts w:ascii="Cambria" w:eastAsia="Times New Roman" w:hAnsi="Cambria"/>
-                <w:sz w:val="20"/>
-                <w:szCs w:val="20"/>
-                <w:lang w:val="en-US"/>
+              </w:rPr>
+            </w:pPr>
+            <w:r>
+              <w:rPr>
+                <w:rFonts w:ascii="Cambria" w:eastAsia="Times New Roman" w:hAnsi="Cambria"/>
+                <w:sz w:val="20"/>
+                <w:szCs w:val="20"/>
               </w:rPr>
               <w:tab/>
-              <w:t>#LINE {end.line}</w:t>
-            </w:r>
-          </w:p>
-          <w:p>
-            <w:pPr>
-              <w:rPr>
-                <w:rFonts w:ascii="Cambria" w:eastAsia="Times New Roman" w:hAnsi="Cambria"/>
-                <w:sz w:val="20"/>
-                <w:szCs w:val="20"/>
-              </w:rPr>
-            </w:pPr>
-            <w:r>
-              <w:rPr>
-                <w:rFonts w:ascii="Cambria" w:eastAsia="Times New Roman" w:hAnsi="Cambria"/>
-                <w:sz w:val="20"/>
-                <w:szCs w:val="20"/>
-                <w:lang w:val="en-US"/>
+              <w:t>#LINE {</w:t>
+            </w:r>
+            <w:proofErr w:type="spellStart"/>
+            <w:r>
+              <w:rPr>
+                <w:rFonts w:ascii="Cambria" w:eastAsia="Times New Roman" w:hAnsi="Cambria"/>
+                <w:sz w:val="20"/>
+                <w:szCs w:val="20"/>
+              </w:rPr>
+              <w:t>end.line</w:t>
+            </w:r>
+            <w:proofErr w:type="spellEnd"/>
+            <w:r>
+              <w:rPr>
+                <w:rFonts w:ascii="Cambria" w:eastAsia="Times New Roman" w:hAnsi="Cambria"/>
+                <w:sz w:val="20"/>
+                <w:szCs w:val="20"/>
+              </w:rPr>
+              <w:t>}</w:t>
+            </w:r>
+          </w:p>
+          <w:p>
+            <w:pPr>
+              <w:rPr>
+                <w:rFonts w:ascii="Cambria" w:eastAsia="Times New Roman" w:hAnsi="Cambria"/>
+                <w:sz w:val="20"/>
+                <w:szCs w:val="20"/>
+              </w:rPr>
+            </w:pPr>
+            <w:r>
+              <w:rPr>
+                <w:rFonts w:ascii="Cambria" w:eastAsia="Times New Roman" w:hAnsi="Cambria"/>
+                <w:sz w:val="20"/>
+                <w:szCs w:val="20"/>
               </w:rPr>
               <w:tab/>
             </w:r>
@@ -1203,7 +1221,25 @@
                 <w:sz w:val="20"/>
                 <w:szCs w:val="20"/>
               </w:rPr>
-              <w:t>valor[[expr]]</w:t>
+              <w:t>valor[[</w:t>
+            </w:r>
+            <w:proofErr w:type="spellStart"/>
+            <w:r>
+              <w:rPr>
+                <w:rFonts w:ascii="Cambria" w:eastAsia="Times New Roman" w:hAnsi="Cambria"/>
+                <w:sz w:val="20"/>
+                <w:szCs w:val="20"/>
+              </w:rPr>
+              <w:t>expr</w:t>
+            </w:r>
+            <w:proofErr w:type="spellEnd"/>
+            <w:r>
+              <w:rPr>
+                <w:rFonts w:ascii="Cambria" w:eastAsia="Times New Roman" w:hAnsi="Cambria"/>
+                <w:sz w:val="20"/>
+                <w:szCs w:val="20"/>
+              </w:rPr>
+              <w:t>]]</w:t>
             </w:r>
           </w:p>
           <w:p>
@@ -1231,6 +1267,787 @@
                 <w:szCs w:val="20"/>
               </w:rPr>
             </w:pPr>
+          </w:p>
+          <w:p>
+            <w:pPr>
+              <w:rPr>
+                <w:rFonts w:ascii="Cambria" w:eastAsia="Times New Roman" w:hAnsi="Cambria"/>
+                <w:sz w:val="20"/>
+                <w:szCs w:val="20"/>
+              </w:rPr>
+            </w:pPr>
+            <w:r>
+              <w:rPr>
+                <w:rFonts w:ascii="Cambria" w:eastAsia="Times New Roman" w:hAnsi="Cambria"/>
+                <w:sz w:val="20"/>
+                <w:szCs w:val="20"/>
+              </w:rPr>
+              <w:t>ejecuta[[</w:t>
+            </w:r>
+            <w:proofErr w:type="spellStart"/>
+            <w:r>
+              <w:rPr>
+                <w:rFonts w:ascii="Cambria" w:eastAsia="Times New Roman" w:hAnsi="Cambria"/>
+                <w:b/>
+                <w:sz w:val="20"/>
+                <w:szCs w:val="20"/>
+              </w:rPr>
+              <w:t>Printsp</w:t>
+            </w:r>
+            <w:proofErr w:type="spellEnd"/>
+            <w:r>
+              <w:rPr>
+                <w:rFonts w:ascii="Cambria" w:eastAsia="Times New Roman" w:hAnsi="Cambria"/>
+                <w:sz w:val="20"/>
+                <w:szCs w:val="20"/>
+              </w:rPr>
+              <w:t xml:space="preserve"> -&gt; ]] =</w:t>
+            </w:r>
+          </w:p>
+          <w:p>
+            <w:pPr>
+              <w:rPr>
+                <w:rFonts w:ascii="Cambria" w:eastAsia="Times New Roman" w:hAnsi="Cambria"/>
+                <w:sz w:val="20"/>
+                <w:szCs w:val="20"/>
+              </w:rPr>
+            </w:pPr>
+            <w:r>
+              <w:rPr>
+                <w:rFonts w:ascii="Cambria" w:eastAsia="Times New Roman" w:hAnsi="Cambria"/>
+                <w:sz w:val="20"/>
+                <w:szCs w:val="20"/>
+              </w:rPr>
+              <w:t xml:space="preserve">               #LINE {</w:t>
+            </w:r>
+            <w:proofErr w:type="spellStart"/>
+            <w:r>
+              <w:rPr>
+                <w:rFonts w:ascii="Cambria" w:eastAsia="Times New Roman" w:hAnsi="Cambria"/>
+                <w:sz w:val="20"/>
+                <w:szCs w:val="20"/>
+              </w:rPr>
+              <w:t>end.line</w:t>
+            </w:r>
+            <w:proofErr w:type="spellEnd"/>
+            <w:r>
+              <w:rPr>
+                <w:rFonts w:ascii="Cambria" w:eastAsia="Times New Roman" w:hAnsi="Cambria"/>
+                <w:sz w:val="20"/>
+                <w:szCs w:val="20"/>
+              </w:rPr>
+              <w:t>}</w:t>
+            </w:r>
+          </w:p>
+          <w:p>
+            <w:pPr>
+              <w:rPr>
+                <w:rFonts w:ascii="Cambria" w:eastAsia="Times New Roman" w:hAnsi="Cambria"/>
+                <w:sz w:val="20"/>
+                <w:szCs w:val="20"/>
+              </w:rPr>
+            </w:pPr>
+          </w:p>
+          <w:p>
+            <w:pPr>
+              <w:rPr>
+                <w:rFonts w:ascii="Cambria" w:eastAsia="Times New Roman" w:hAnsi="Cambria"/>
+                <w:sz w:val="20"/>
+                <w:szCs w:val="20"/>
+              </w:rPr>
+            </w:pPr>
+            <w:r>
+              <w:rPr>
+                <w:rFonts w:ascii="Cambria" w:eastAsia="Times New Roman" w:hAnsi="Cambria"/>
+                <w:sz w:val="20"/>
+                <w:szCs w:val="20"/>
+              </w:rPr>
+              <w:t>ejecuta[[</w:t>
+            </w:r>
+            <w:proofErr w:type="spellStart"/>
+            <w:r>
+              <w:rPr>
+                <w:rFonts w:ascii="Cambria" w:eastAsia="Times New Roman" w:hAnsi="Cambria"/>
+                <w:b/>
+                <w:sz w:val="20"/>
+                <w:szCs w:val="20"/>
+              </w:rPr>
+              <w:t>Println</w:t>
+            </w:r>
+            <w:proofErr w:type="spellEnd"/>
+            <w:r>
+              <w:rPr>
+                <w:rFonts w:ascii="Cambria" w:eastAsia="Times New Roman" w:hAnsi="Cambria"/>
+                <w:sz w:val="20"/>
+                <w:szCs w:val="20"/>
+              </w:rPr>
+              <w:t xml:space="preserve"> -&gt; ]] =</w:t>
+            </w:r>
+          </w:p>
+          <w:p>
+            <w:pPr>
+              <w:rPr>
+                <w:rFonts w:ascii="Cambria" w:eastAsia="Times New Roman" w:hAnsi="Cambria"/>
+                <w:sz w:val="20"/>
+                <w:szCs w:val="20"/>
+              </w:rPr>
+            </w:pPr>
+            <w:r>
+              <w:rPr>
+                <w:rFonts w:ascii="Cambria" w:eastAsia="Times New Roman" w:hAnsi="Cambria"/>
+                <w:sz w:val="20"/>
+                <w:szCs w:val="20"/>
+              </w:rPr>
+              <w:t xml:space="preserve">              #LINE {</w:t>
+            </w:r>
+            <w:proofErr w:type="spellStart"/>
+            <w:r>
+              <w:rPr>
+                <w:rFonts w:ascii="Cambria" w:eastAsia="Times New Roman" w:hAnsi="Cambria"/>
+                <w:sz w:val="20"/>
+                <w:szCs w:val="20"/>
+              </w:rPr>
+              <w:t>end.line</w:t>
+            </w:r>
+            <w:proofErr w:type="spellEnd"/>
+            <w:r>
+              <w:rPr>
+                <w:rFonts w:ascii="Cambria" w:eastAsia="Times New Roman" w:hAnsi="Cambria"/>
+                <w:sz w:val="20"/>
+                <w:szCs w:val="20"/>
+              </w:rPr>
+              <w:t>}</w:t>
+            </w:r>
+          </w:p>
+          <w:p>
+            <w:pPr>
+              <w:rPr>
+                <w:rFonts w:ascii="Cambria" w:eastAsia="Times New Roman" w:hAnsi="Cambria"/>
+                <w:sz w:val="20"/>
+                <w:szCs w:val="20"/>
+              </w:rPr>
+            </w:pPr>
+          </w:p>
+          <w:p>
+            <w:pPr>
+              <w:rPr>
+                <w:rFonts w:ascii="Cambria" w:eastAsia="Times New Roman" w:hAnsi="Cambria"/>
+                <w:sz w:val="20"/>
+                <w:szCs w:val="20"/>
+              </w:rPr>
+            </w:pPr>
+            <w:r>
+              <w:rPr>
+                <w:rFonts w:ascii="Cambria" w:eastAsia="Times New Roman" w:hAnsi="Cambria"/>
+                <w:sz w:val="20"/>
+                <w:szCs w:val="20"/>
+              </w:rPr>
+              <w:t>ejecuta[[</w:t>
+            </w:r>
+            <w:r>
+              <w:rPr>
+                <w:rFonts w:ascii="Cambria" w:eastAsia="Times New Roman" w:hAnsi="Cambria"/>
+                <w:b/>
+                <w:sz w:val="20"/>
+                <w:szCs w:val="20"/>
+              </w:rPr>
+              <w:t>Condicional</w:t>
+            </w:r>
+            <w:r>
+              <w:rPr>
+                <w:rFonts w:ascii="Cambria" w:eastAsia="Times New Roman" w:hAnsi="Cambria"/>
+                <w:sz w:val="20"/>
+                <w:szCs w:val="20"/>
+              </w:rPr>
+              <w:t xml:space="preserve"> -&gt;  ]] =</w:t>
+            </w:r>
+          </w:p>
+          <w:p>
+            <w:pPr>
+              <w:rPr>
+                <w:rFonts w:ascii="Cambria" w:eastAsia="Times New Roman" w:hAnsi="Cambria"/>
+                <w:sz w:val="20"/>
+                <w:szCs w:val="20"/>
+              </w:rPr>
+            </w:pPr>
+            <w:r>
+              <w:rPr>
+                <w:rFonts w:ascii="Cambria" w:eastAsia="Times New Roman" w:hAnsi="Cambria"/>
+                <w:sz w:val="20"/>
+                <w:szCs w:val="20"/>
+              </w:rPr>
+              <w:t xml:space="preserve">               #LINE {</w:t>
+            </w:r>
+            <w:proofErr w:type="spellStart"/>
+            <w:r>
+              <w:rPr>
+                <w:rFonts w:ascii="Cambria" w:eastAsia="Times New Roman" w:hAnsi="Cambria"/>
+                <w:sz w:val="20"/>
+                <w:szCs w:val="20"/>
+              </w:rPr>
+              <w:t>end.line</w:t>
+            </w:r>
+            <w:proofErr w:type="spellEnd"/>
+            <w:r>
+              <w:rPr>
+                <w:rFonts w:ascii="Cambria" w:eastAsia="Times New Roman" w:hAnsi="Cambria"/>
+                <w:sz w:val="20"/>
+                <w:szCs w:val="20"/>
+              </w:rPr>
+              <w:t>}</w:t>
+            </w:r>
+          </w:p>
+          <w:p>
+            <w:pPr>
+              <w:rPr>
+                <w:rFonts w:ascii="Cambria" w:eastAsia="Times New Roman" w:hAnsi="Cambria"/>
+                <w:sz w:val="20"/>
+                <w:szCs w:val="20"/>
+              </w:rPr>
+            </w:pPr>
+            <w:r>
+              <w:rPr>
+                <w:rFonts w:ascii="Cambria" w:eastAsia="Times New Roman" w:hAnsi="Cambria"/>
+                <w:sz w:val="20"/>
+                <w:szCs w:val="20"/>
+              </w:rPr>
+              <w:t xml:space="preserve">              valor[[condición]]</w:t>
+            </w:r>
+          </w:p>
+          <w:p>
+            <w:pPr>
+              <w:rPr>
+                <w:rFonts w:ascii="Cambria" w:eastAsia="Times New Roman" w:hAnsi="Cambria"/>
+                <w:sz w:val="20"/>
+                <w:szCs w:val="20"/>
+              </w:rPr>
+            </w:pPr>
+            <w:r>
+              <w:rPr>
+                <w:rFonts w:ascii="Cambria" w:eastAsia="Times New Roman" w:hAnsi="Cambria"/>
+                <w:sz w:val="20"/>
+                <w:szCs w:val="20"/>
+              </w:rPr>
+              <w:t xml:space="preserve">              JZ </w:t>
+            </w:r>
+            <w:proofErr w:type="spellStart"/>
+            <w:r>
+              <w:rPr>
+                <w:rFonts w:ascii="Cambria" w:eastAsia="Times New Roman" w:hAnsi="Cambria"/>
+                <w:sz w:val="20"/>
+                <w:szCs w:val="20"/>
+              </w:rPr>
+              <w:t>else</w:t>
+            </w:r>
+            <w:proofErr w:type="spellEnd"/>
+          </w:p>
+          <w:p>
+            <w:pPr>
+              <w:rPr>
+                <w:rFonts w:ascii="Cambria" w:eastAsia="Times New Roman" w:hAnsi="Cambria"/>
+                <w:sz w:val="20"/>
+                <w:szCs w:val="20"/>
+              </w:rPr>
+            </w:pPr>
+            <w:r>
+              <w:rPr>
+                <w:rFonts w:ascii="Cambria" w:eastAsia="Times New Roman" w:hAnsi="Cambria"/>
+                <w:sz w:val="20"/>
+                <w:szCs w:val="20"/>
+              </w:rPr>
+              <w:t xml:space="preserve">             ejecuta[[sentencia]]</w:t>
+            </w:r>
+          </w:p>
+          <w:p>
+            <w:pPr>
+              <w:rPr>
+                <w:rFonts w:ascii="Cambria" w:eastAsia="Times New Roman" w:hAnsi="Cambria"/>
+                <w:sz w:val="20"/>
+                <w:szCs w:val="20"/>
+              </w:rPr>
+            </w:pPr>
+            <w:r>
+              <w:rPr>
+                <w:rFonts w:ascii="Cambria" w:eastAsia="Times New Roman" w:hAnsi="Cambria"/>
+                <w:sz w:val="20"/>
+                <w:szCs w:val="20"/>
+              </w:rPr>
+              <w:t xml:space="preserve">             JMP final</w:t>
+            </w:r>
+          </w:p>
+          <w:p>
+            <w:pPr>
+              <w:rPr>
+                <w:rFonts w:ascii="Cambria" w:eastAsia="Times New Roman" w:hAnsi="Cambria"/>
+                <w:sz w:val="20"/>
+                <w:szCs w:val="20"/>
+              </w:rPr>
+            </w:pPr>
+            <w:proofErr w:type="spellStart"/>
+            <w:r>
+              <w:rPr>
+                <w:rFonts w:ascii="Cambria" w:eastAsia="Times New Roman" w:hAnsi="Cambria"/>
+                <w:sz w:val="20"/>
+                <w:szCs w:val="20"/>
+              </w:rPr>
+              <w:t>else</w:t>
+            </w:r>
+            <w:proofErr w:type="spellEnd"/>
+            <w:r>
+              <w:rPr>
+                <w:rFonts w:ascii="Cambria" w:eastAsia="Times New Roman" w:hAnsi="Cambria"/>
+                <w:sz w:val="20"/>
+                <w:szCs w:val="20"/>
+              </w:rPr>
+              <w:t>:    ejecuta[[sentencia]]</w:t>
+            </w:r>
+          </w:p>
+          <w:p>
+            <w:pPr>
+              <w:rPr>
+                <w:rFonts w:ascii="Cambria" w:eastAsia="Times New Roman" w:hAnsi="Cambria"/>
+                <w:sz w:val="20"/>
+                <w:szCs w:val="20"/>
+              </w:rPr>
+            </w:pPr>
+            <w:r>
+              <w:rPr>
+                <w:rFonts w:ascii="Cambria" w:eastAsia="Times New Roman" w:hAnsi="Cambria"/>
+                <w:sz w:val="20"/>
+                <w:szCs w:val="20"/>
+              </w:rPr>
+              <w:t>final:</w:t>
+            </w:r>
+          </w:p>
+          <w:p>
+            <w:pPr>
+              <w:rPr>
+                <w:rFonts w:ascii="Cambria" w:eastAsia="Times New Roman" w:hAnsi="Cambria"/>
+                <w:sz w:val="20"/>
+                <w:szCs w:val="20"/>
+              </w:rPr>
+            </w:pPr>
+          </w:p>
+          <w:p>
+            <w:pPr>
+              <w:rPr>
+                <w:rFonts w:ascii="Cambria" w:eastAsia="Times New Roman" w:hAnsi="Cambria"/>
+                <w:sz w:val="20"/>
+                <w:szCs w:val="20"/>
+              </w:rPr>
+            </w:pPr>
+            <w:r>
+              <w:rPr>
+                <w:rFonts w:ascii="Cambria" w:eastAsia="Times New Roman" w:hAnsi="Cambria"/>
+                <w:sz w:val="20"/>
+                <w:szCs w:val="20"/>
+              </w:rPr>
+              <w:t>ejecuta[[</w:t>
+            </w:r>
+            <w:proofErr w:type="spellStart"/>
+            <w:r>
+              <w:rPr>
+                <w:rFonts w:ascii="Cambria" w:eastAsia="Times New Roman" w:hAnsi="Cambria"/>
+                <w:b/>
+                <w:sz w:val="20"/>
+                <w:szCs w:val="20"/>
+              </w:rPr>
+              <w:t>While</w:t>
+            </w:r>
+            <w:proofErr w:type="spellEnd"/>
+            <w:r>
+              <w:rPr>
+                <w:rFonts w:ascii="Cambria" w:eastAsia="Times New Roman" w:hAnsi="Cambria"/>
+                <w:sz w:val="20"/>
+                <w:szCs w:val="20"/>
+              </w:rPr>
+              <w:t xml:space="preserve"> -&gt; ]] =</w:t>
+            </w:r>
+          </w:p>
+          <w:p>
+            <w:pPr>
+              <w:rPr>
+                <w:rFonts w:ascii="Cambria" w:eastAsia="Times New Roman" w:hAnsi="Cambria"/>
+                <w:sz w:val="20"/>
+                <w:szCs w:val="20"/>
+              </w:rPr>
+            </w:pPr>
+            <w:r>
+              <w:rPr>
+                <w:rFonts w:ascii="Cambria" w:eastAsia="Times New Roman" w:hAnsi="Cambria"/>
+                <w:sz w:val="20"/>
+                <w:szCs w:val="20"/>
+              </w:rPr>
+              <w:t xml:space="preserve">             #LINE {</w:t>
+            </w:r>
+            <w:proofErr w:type="spellStart"/>
+            <w:r>
+              <w:rPr>
+                <w:rFonts w:ascii="Cambria" w:eastAsia="Times New Roman" w:hAnsi="Cambria"/>
+                <w:sz w:val="20"/>
+                <w:szCs w:val="20"/>
+              </w:rPr>
+              <w:t>end.line</w:t>
+            </w:r>
+            <w:proofErr w:type="spellEnd"/>
+            <w:r>
+              <w:rPr>
+                <w:rFonts w:ascii="Cambria" w:eastAsia="Times New Roman" w:hAnsi="Cambria"/>
+                <w:sz w:val="20"/>
+                <w:szCs w:val="20"/>
+              </w:rPr>
+              <w:t>}</w:t>
+            </w:r>
+          </w:p>
+          <w:p>
+            <w:pPr>
+              <w:rPr>
+                <w:rFonts w:ascii="Cambria" w:eastAsia="Times New Roman" w:hAnsi="Cambria"/>
+                <w:sz w:val="20"/>
+                <w:szCs w:val="20"/>
+              </w:rPr>
+            </w:pPr>
+            <w:r>
+              <w:rPr>
+                <w:rFonts w:ascii="Cambria" w:eastAsia="Times New Roman" w:hAnsi="Cambria"/>
+                <w:sz w:val="20"/>
+                <w:szCs w:val="20"/>
+              </w:rPr>
+              <w:t xml:space="preserve">             valor[[condición]]</w:t>
+            </w:r>
+          </w:p>
+          <w:p>
+            <w:pPr>
+              <w:rPr>
+                <w:rFonts w:ascii="Cambria" w:eastAsia="Times New Roman" w:hAnsi="Cambria"/>
+                <w:sz w:val="20"/>
+                <w:szCs w:val="20"/>
+              </w:rPr>
+            </w:pPr>
+            <w:r>
+              <w:rPr>
+                <w:rFonts w:ascii="Cambria" w:eastAsia="Times New Roman" w:hAnsi="Cambria"/>
+                <w:sz w:val="20"/>
+                <w:szCs w:val="20"/>
+              </w:rPr>
+              <w:t xml:space="preserve">             JZ final</w:t>
+            </w:r>
+          </w:p>
+          <w:p>
+            <w:pPr>
+              <w:rPr>
+                <w:rFonts w:ascii="Cambria" w:eastAsia="Times New Roman" w:hAnsi="Cambria"/>
+                <w:sz w:val="20"/>
+                <w:szCs w:val="20"/>
+              </w:rPr>
+            </w:pPr>
+            <w:r>
+              <w:rPr>
+                <w:rFonts w:ascii="Cambria" w:eastAsia="Times New Roman" w:hAnsi="Cambria"/>
+                <w:sz w:val="20"/>
+                <w:szCs w:val="20"/>
+              </w:rPr>
+              <w:t xml:space="preserve">             ejecuta[[</w:t>
+            </w:r>
+            <w:proofErr w:type="spellStart"/>
+            <w:r>
+              <w:rPr>
+                <w:rFonts w:ascii="Cambria" w:eastAsia="Times New Roman" w:hAnsi="Cambria"/>
+                <w:sz w:val="20"/>
+                <w:szCs w:val="20"/>
+              </w:rPr>
+              <w:t>sentenciai</w:t>
+            </w:r>
+            <w:proofErr w:type="spellEnd"/>
+            <w:r>
+              <w:rPr>
+                <w:rFonts w:ascii="Cambria" w:eastAsia="Times New Roman" w:hAnsi="Cambria"/>
+                <w:sz w:val="20"/>
+                <w:szCs w:val="20"/>
+              </w:rPr>
+              <w:t>]]</w:t>
+            </w:r>
+          </w:p>
+          <w:p>
+            <w:pPr>
+              <w:rPr>
+                <w:rFonts w:ascii="Cambria" w:eastAsia="Times New Roman" w:hAnsi="Cambria"/>
+                <w:sz w:val="20"/>
+                <w:szCs w:val="20"/>
+              </w:rPr>
+            </w:pPr>
+            <w:r>
+              <w:rPr>
+                <w:rFonts w:ascii="Cambria" w:eastAsia="Times New Roman" w:hAnsi="Cambria"/>
+                <w:sz w:val="20"/>
+                <w:szCs w:val="20"/>
+              </w:rPr>
+              <w:t>final:</w:t>
+            </w:r>
+          </w:p>
+          <w:p>
+            <w:pPr>
+              <w:rPr>
+                <w:rFonts w:ascii="Cambria" w:eastAsia="Times New Roman" w:hAnsi="Cambria"/>
+                <w:sz w:val="20"/>
+                <w:szCs w:val="20"/>
+              </w:rPr>
+            </w:pPr>
+          </w:p>
+          <w:p>
+            <w:pPr>
+              <w:rPr>
+                <w:rFonts w:ascii="Cambria" w:eastAsia="Times New Roman" w:hAnsi="Cambria"/>
+                <w:sz w:val="20"/>
+                <w:szCs w:val="20"/>
+              </w:rPr>
+            </w:pPr>
+            <w:r>
+              <w:rPr>
+                <w:rFonts w:ascii="Cambria" w:eastAsia="Times New Roman" w:hAnsi="Cambria"/>
+                <w:sz w:val="20"/>
+                <w:szCs w:val="20"/>
+              </w:rPr>
+              <w:t>ejecuta[[</w:t>
+            </w:r>
+            <w:proofErr w:type="spellStart"/>
+            <w:r>
+              <w:rPr>
+                <w:rFonts w:ascii="Cambria" w:eastAsia="Times New Roman" w:hAnsi="Cambria"/>
+                <w:b/>
+                <w:sz w:val="20"/>
+                <w:szCs w:val="20"/>
+              </w:rPr>
+              <w:t>Read</w:t>
+            </w:r>
+            <w:proofErr w:type="spellEnd"/>
+            <w:r>
+              <w:rPr>
+                <w:rFonts w:ascii="Cambria" w:eastAsia="Times New Roman" w:hAnsi="Cambria"/>
+                <w:sz w:val="20"/>
+                <w:szCs w:val="20"/>
+              </w:rPr>
+              <w:t xml:space="preserve"> -&gt;]] =</w:t>
+            </w:r>
+          </w:p>
+          <w:p>
+            <w:pPr>
+              <w:rPr>
+                <w:rFonts w:ascii="Cambria" w:eastAsia="Times New Roman" w:hAnsi="Cambria"/>
+                <w:sz w:val="20"/>
+                <w:szCs w:val="20"/>
+              </w:rPr>
+            </w:pPr>
+            <w:r>
+              <w:rPr>
+                <w:rFonts w:ascii="Cambria" w:eastAsia="Times New Roman" w:hAnsi="Cambria"/>
+                <w:sz w:val="20"/>
+                <w:szCs w:val="20"/>
+              </w:rPr>
+              <w:t xml:space="preserve">             #LINE {</w:t>
+            </w:r>
+            <w:proofErr w:type="spellStart"/>
+            <w:r>
+              <w:rPr>
+                <w:rFonts w:ascii="Cambria" w:eastAsia="Times New Roman" w:hAnsi="Cambria"/>
+                <w:sz w:val="20"/>
+                <w:szCs w:val="20"/>
+              </w:rPr>
+              <w:t>end.line</w:t>
+            </w:r>
+            <w:proofErr w:type="spellEnd"/>
+            <w:r>
+              <w:rPr>
+                <w:rFonts w:ascii="Cambria" w:eastAsia="Times New Roman" w:hAnsi="Cambria"/>
+                <w:sz w:val="20"/>
+                <w:szCs w:val="20"/>
+              </w:rPr>
+              <w:t>}</w:t>
+            </w:r>
+          </w:p>
+          <w:p>
+            <w:pPr>
+              <w:rPr>
+                <w:rFonts w:ascii="Cambria" w:eastAsia="Times New Roman" w:hAnsi="Cambria"/>
+                <w:sz w:val="20"/>
+                <w:szCs w:val="20"/>
+              </w:rPr>
+            </w:pPr>
+            <w:r>
+              <w:rPr>
+                <w:rFonts w:ascii="Cambria" w:eastAsia="Times New Roman" w:hAnsi="Cambria"/>
+                <w:sz w:val="20"/>
+                <w:szCs w:val="20"/>
+              </w:rPr>
+              <w:t xml:space="preserve">             dirección[[</w:t>
+            </w:r>
+            <w:proofErr w:type="spellStart"/>
+            <w:r>
+              <w:rPr>
+                <w:rFonts w:ascii="Cambria" w:eastAsia="Times New Roman" w:hAnsi="Cambria"/>
+                <w:sz w:val="20"/>
+                <w:szCs w:val="20"/>
+              </w:rPr>
+              <w:t>expr</w:t>
+            </w:r>
+            <w:proofErr w:type="spellEnd"/>
+            <w:r>
+              <w:rPr>
+                <w:rFonts w:ascii="Cambria" w:eastAsia="Times New Roman" w:hAnsi="Cambria"/>
+                <w:sz w:val="20"/>
+                <w:szCs w:val="20"/>
+              </w:rPr>
+              <w:t>]]</w:t>
+            </w:r>
+          </w:p>
+          <w:p>
+            <w:pPr>
+              <w:rPr>
+                <w:rFonts w:ascii="Cambria" w:eastAsia="Times New Roman" w:hAnsi="Cambria"/>
+                <w:sz w:val="20"/>
+                <w:szCs w:val="20"/>
+              </w:rPr>
+            </w:pPr>
+            <w:r>
+              <w:rPr>
+                <w:rFonts w:ascii="Cambria" w:eastAsia="Times New Roman" w:hAnsi="Cambria"/>
+                <w:sz w:val="20"/>
+                <w:szCs w:val="20"/>
+              </w:rPr>
+              <w:t xml:space="preserve">             IN</w:t>
+            </w:r>
+          </w:p>
+          <w:p>
+            <w:pPr>
+              <w:rPr>
+                <w:rFonts w:ascii="Cambria" w:eastAsia="Times New Roman" w:hAnsi="Cambria"/>
+                <w:sz w:val="20"/>
+                <w:szCs w:val="20"/>
+              </w:rPr>
+            </w:pPr>
+            <w:r>
+              <w:rPr>
+                <w:rFonts w:ascii="Cambria" w:eastAsia="Times New Roman" w:hAnsi="Cambria"/>
+                <w:sz w:val="20"/>
+                <w:szCs w:val="20"/>
+              </w:rPr>
+              <w:t xml:space="preserve">             STORE</w:t>
+            </w:r>
+          </w:p>
+          <w:p>
+            <w:pPr>
+              <w:rPr>
+                <w:rFonts w:ascii="Cambria" w:eastAsia="Times New Roman" w:hAnsi="Cambria"/>
+                <w:sz w:val="20"/>
+                <w:szCs w:val="20"/>
+              </w:rPr>
+            </w:pPr>
+          </w:p>
+          <w:p>
+            <w:pPr>
+              <w:rPr>
+                <w:rFonts w:ascii="Cambria" w:eastAsia="Times New Roman" w:hAnsi="Cambria"/>
+                <w:sz w:val="20"/>
+                <w:szCs w:val="20"/>
+              </w:rPr>
+            </w:pPr>
+            <w:r>
+              <w:rPr>
+                <w:rFonts w:ascii="Cambria" w:eastAsia="Times New Roman" w:hAnsi="Cambria"/>
+                <w:sz w:val="20"/>
+                <w:szCs w:val="20"/>
+              </w:rPr>
+              <w:t>ejecuta[[</w:t>
+            </w:r>
+            <w:proofErr w:type="spellStart"/>
+            <w:r>
+              <w:rPr>
+                <w:rFonts w:ascii="Cambria" w:eastAsia="Times New Roman" w:hAnsi="Cambria"/>
+                <w:b/>
+                <w:sz w:val="20"/>
+                <w:szCs w:val="20"/>
+              </w:rPr>
+              <w:t>Return</w:t>
+            </w:r>
+            <w:proofErr w:type="spellEnd"/>
+            <w:r>
+              <w:rPr>
+                <w:rFonts w:ascii="Cambria" w:eastAsia="Times New Roman" w:hAnsi="Cambria"/>
+                <w:sz w:val="20"/>
+                <w:szCs w:val="20"/>
+              </w:rPr>
+              <w:t xml:space="preserve"> -&gt;]] =</w:t>
+            </w:r>
+          </w:p>
+          <w:p>
+            <w:pPr>
+              <w:rPr>
+                <w:rFonts w:ascii="Cambria" w:eastAsia="Times New Roman" w:hAnsi="Cambria"/>
+                <w:sz w:val="20"/>
+                <w:szCs w:val="20"/>
+              </w:rPr>
+            </w:pPr>
+            <w:r>
+              <w:rPr>
+                <w:rFonts w:ascii="Cambria" w:eastAsia="Times New Roman" w:hAnsi="Cambria"/>
+                <w:sz w:val="20"/>
+                <w:szCs w:val="20"/>
+              </w:rPr>
+              <w:t xml:space="preserve">            #LINE{</w:t>
+            </w:r>
+            <w:proofErr w:type="spellStart"/>
+            <w:r>
+              <w:rPr>
+                <w:rFonts w:ascii="Cambria" w:eastAsia="Times New Roman" w:hAnsi="Cambria"/>
+                <w:sz w:val="20"/>
+                <w:szCs w:val="20"/>
+              </w:rPr>
+              <w:t>end.line</w:t>
+            </w:r>
+            <w:proofErr w:type="spellEnd"/>
+            <w:r>
+              <w:rPr>
+                <w:rFonts w:ascii="Cambria" w:eastAsia="Times New Roman" w:hAnsi="Cambria"/>
+                <w:sz w:val="20"/>
+                <w:szCs w:val="20"/>
+              </w:rPr>
+              <w:t>}</w:t>
+            </w:r>
+          </w:p>
+          <w:p>
+            <w:pPr>
+              <w:rPr>
+                <w:rFonts w:ascii="Cambria" w:eastAsia="Times New Roman" w:hAnsi="Cambria"/>
+                <w:sz w:val="20"/>
+                <w:szCs w:val="20"/>
+              </w:rPr>
+            </w:pPr>
+            <w:r>
+              <w:rPr>
+                <w:rFonts w:ascii="Cambria" w:eastAsia="Times New Roman" w:hAnsi="Cambria"/>
+                <w:sz w:val="20"/>
+                <w:szCs w:val="20"/>
+              </w:rPr>
+              <w:t xml:space="preserve">            valor[[</w:t>
+            </w:r>
+            <w:proofErr w:type="spellStart"/>
+            <w:r>
+              <w:rPr>
+                <w:rFonts w:ascii="Cambria" w:eastAsia="Times New Roman" w:hAnsi="Cambria"/>
+                <w:sz w:val="20"/>
+                <w:szCs w:val="20"/>
+              </w:rPr>
+              <w:t>expr</w:t>
+            </w:r>
+            <w:proofErr w:type="spellEnd"/>
+            <w:r>
+              <w:rPr>
+                <w:rFonts w:ascii="Cambria" w:eastAsia="Times New Roman" w:hAnsi="Cambria"/>
+                <w:sz w:val="20"/>
+                <w:szCs w:val="20"/>
+              </w:rPr>
+              <w:t>]]</w:t>
+            </w:r>
           </w:p>
         </w:tc>
       </w:tr>
@@ -1362,49 +2179,97 @@
                 <w:rFonts w:ascii="Cambria" w:eastAsia="Times New Roman" w:hAnsi="Cambria"/>
                 <w:sz w:val="20"/>
                 <w:szCs w:val="20"/>
-              </w:rPr>
-            </w:pPr>
-            <w:r>
-              <w:rPr>
-                <w:rFonts w:ascii="Cambria" w:eastAsia="Times New Roman" w:hAnsi="Cambria"/>
-                <w:sz w:val="20"/>
-                <w:szCs w:val="20"/>
+                <w:lang w:val="en-US"/>
+              </w:rPr>
+            </w:pPr>
+            <w:r>
+              <w:rPr>
+                <w:rFonts w:ascii="Cambria" w:eastAsia="Times New Roman" w:hAnsi="Cambria"/>
+                <w:sz w:val="20"/>
+                <w:szCs w:val="20"/>
+                <w:lang w:val="en-US"/>
               </w:rPr>
               <w:t>valor[[</w:t>
             </w:r>
+            <w:proofErr w:type="spellStart"/>
             <w:r>
               <w:rPr>
                 <w:rFonts w:ascii="Cambria" w:eastAsia="Times New Roman" w:hAnsi="Cambria"/>
                 <w:b/>
                 <w:sz w:val="20"/>
                 <w:szCs w:val="20"/>
+                <w:lang w:val="en-US"/>
               </w:rPr>
               <w:t>LiteralInt</w:t>
             </w:r>
-            <w:r>
-              <w:rPr>
-                <w:rFonts w:ascii="Cambria" w:eastAsia="Times New Roman" w:hAnsi="Cambria"/>
-                <w:sz w:val="20"/>
-                <w:szCs w:val="20"/>
-              </w:rPr>
-              <w:t xml:space="preserve"> -&gt; valor:String]] =</w:t>
-            </w:r>
-          </w:p>
-          <w:p>
-            <w:pPr>
-              <w:rPr>
-                <w:rFonts w:ascii="Cambria" w:eastAsia="Times New Roman" w:hAnsi="Cambria"/>
-                <w:sz w:val="20"/>
-                <w:szCs w:val="20"/>
-              </w:rPr>
-            </w:pPr>
-            <w:r>
-              <w:rPr>
-                <w:rFonts w:ascii="Cambria" w:eastAsia="Times New Roman" w:hAnsi="Cambria"/>
-                <w:sz w:val="20"/>
-                <w:szCs w:val="20"/>
-              </w:rPr>
-              <w:t xml:space="preserve">                #LINE{end.line}</w:t>
+            <w:proofErr w:type="spellEnd"/>
+            <w:r>
+              <w:rPr>
+                <w:rFonts w:ascii="Cambria" w:eastAsia="Times New Roman" w:hAnsi="Cambria"/>
+                <w:sz w:val="20"/>
+                <w:szCs w:val="20"/>
+                <w:lang w:val="en-US"/>
+              </w:rPr>
+              <w:t xml:space="preserve"> -&gt; </w:t>
+            </w:r>
+            <w:proofErr w:type="spellStart"/>
+            <w:r>
+              <w:rPr>
+                <w:rFonts w:ascii="Cambria" w:eastAsia="Times New Roman" w:hAnsi="Cambria"/>
+                <w:sz w:val="20"/>
+                <w:szCs w:val="20"/>
+                <w:lang w:val="en-US"/>
+              </w:rPr>
+              <w:t>valor:String</w:t>
+            </w:r>
+            <w:proofErr w:type="spellEnd"/>
+            <w:r>
+              <w:rPr>
+                <w:rFonts w:ascii="Cambria" w:eastAsia="Times New Roman" w:hAnsi="Cambria"/>
+                <w:sz w:val="20"/>
+                <w:szCs w:val="20"/>
+                <w:lang w:val="en-US"/>
+              </w:rPr>
+              <w:t>]] =</w:t>
+            </w:r>
+          </w:p>
+          <w:p>
+            <w:pPr>
+              <w:rPr>
+                <w:rFonts w:ascii="Cambria" w:eastAsia="Times New Roman" w:hAnsi="Cambria"/>
+                <w:sz w:val="20"/>
+                <w:szCs w:val="20"/>
+                <w:lang w:val="en-US"/>
+              </w:rPr>
+            </w:pPr>
+            <w:r>
+              <w:rPr>
+                <w:rFonts w:ascii="Cambria" w:eastAsia="Times New Roman" w:hAnsi="Cambria"/>
+                <w:sz w:val="20"/>
+                <w:szCs w:val="20"/>
+                <w:lang w:val="en-US"/>
+              </w:rPr>
+              <w:t xml:space="preserve">                #LINE{</w:t>
+            </w:r>
+            <w:proofErr w:type="spellStart"/>
+            <w:r>
+              <w:rPr>
+                <w:rFonts w:ascii="Cambria" w:eastAsia="Times New Roman" w:hAnsi="Cambria"/>
+                <w:sz w:val="20"/>
+                <w:szCs w:val="20"/>
+                <w:lang w:val="en-US"/>
+              </w:rPr>
+              <w:t>end.line</w:t>
+            </w:r>
+            <w:proofErr w:type="spellEnd"/>
+            <w:r>
+              <w:rPr>
+                <w:rFonts w:ascii="Cambria" w:eastAsia="Times New Roman" w:hAnsi="Cambria"/>
+                <w:sz w:val="20"/>
+                <w:szCs w:val="20"/>
+                <w:lang w:val="en-US"/>
+              </w:rPr>
+              <w:t>}</w:t>
             </w:r>
           </w:p>
         </w:tc>
@@ -1421,6 +2286,7 @@
                 <w:rFonts w:ascii="Cambria" w:eastAsia="Times New Roman" w:hAnsi="Cambria"/>
                 <w:sz w:val="20"/>
                 <w:szCs w:val="20"/>
+                <w:lang w:val="en-US"/>
               </w:rPr>
             </w:pPr>
           </w:p>
@@ -1442,6 +2308,101 @@
                 <w:rFonts w:ascii="Cambria" w:eastAsia="Times New Roman" w:hAnsi="Cambria"/>
                 <w:sz w:val="20"/>
                 <w:szCs w:val="20"/>
+                <w:lang w:val="en-US"/>
+              </w:rPr>
+              <w:t xml:space="preserve">                </w:t>
+            </w:r>
+            <w:r>
+              <w:rPr>
+                <w:rFonts w:ascii="Cambria" w:eastAsia="Times New Roman" w:hAnsi="Cambria"/>
+                <w:sz w:val="20"/>
+                <w:szCs w:val="20"/>
+              </w:rPr>
+              <w:t>PUSH {valor}</w:t>
+            </w:r>
+          </w:p>
+          <w:p>
+            <w:pPr>
+              <w:rPr>
+                <w:rFonts w:ascii="Cambria" w:eastAsia="Times New Roman" w:hAnsi="Cambria"/>
+                <w:sz w:val="20"/>
+                <w:szCs w:val="20"/>
+              </w:rPr>
+            </w:pPr>
+            <w:r>
+              <w:rPr>
+                <w:rFonts w:ascii="Cambria" w:eastAsia="Times New Roman" w:hAnsi="Cambria"/>
+                <w:sz w:val="20"/>
+                <w:szCs w:val="20"/>
+              </w:rPr>
+              <w:t>valor[[</w:t>
+            </w:r>
+            <w:r>
+              <w:rPr>
+                <w:rFonts w:ascii="Cambria" w:eastAsia="Times New Roman" w:hAnsi="Cambria"/>
+                <w:b/>
+                <w:sz w:val="20"/>
+                <w:szCs w:val="20"/>
+              </w:rPr>
+              <w:t>LiteralReal</w:t>
+            </w:r>
+            <w:r>
+              <w:rPr>
+                <w:rFonts w:ascii="Cambria" w:eastAsia="Times New Roman" w:hAnsi="Cambria"/>
+                <w:sz w:val="20"/>
+                <w:szCs w:val="20"/>
+              </w:rPr>
+              <w:t xml:space="preserve"> -&gt; valor:String]] =</w:t>
+            </w:r>
+          </w:p>
+          <w:p>
+            <w:pPr>
+              <w:rPr>
+                <w:rFonts w:ascii="Cambria" w:eastAsia="Times New Roman" w:hAnsi="Cambria"/>
+                <w:sz w:val="20"/>
+                <w:szCs w:val="20"/>
+              </w:rPr>
+            </w:pPr>
+            <w:r>
+              <w:rPr>
+                <w:rFonts w:ascii="Cambria" w:eastAsia="Times New Roman" w:hAnsi="Cambria"/>
+                <w:sz w:val="20"/>
+                <w:szCs w:val="20"/>
+              </w:rPr>
+              <w:t xml:space="preserve">                #LINE{</w:t>
+            </w:r>
+            <w:proofErr w:type="spellStart"/>
+            <w:r>
+              <w:rPr>
+                <w:rFonts w:ascii="Cambria" w:eastAsia="Times New Roman" w:hAnsi="Cambria"/>
+                <w:sz w:val="20"/>
+                <w:szCs w:val="20"/>
+              </w:rPr>
+              <w:t>end.line</w:t>
+            </w:r>
+            <w:proofErr w:type="spellEnd"/>
+            <w:r>
+              <w:rPr>
+                <w:rFonts w:ascii="Cambria" w:eastAsia="Times New Roman" w:hAnsi="Cambria"/>
+                <w:sz w:val="20"/>
+                <w:szCs w:val="20"/>
+              </w:rPr>
+              <w:t>}</w:t>
+            </w:r>
+          </w:p>
+          <w:p>
+            <w:pPr>
+              <w:rPr>
+                <w:rFonts w:ascii="Cambria" w:eastAsia="Times New Roman" w:hAnsi="Cambria"/>
+                <w:sz w:val="20"/>
+                <w:szCs w:val="20"/>
+              </w:rPr>
+            </w:pPr>
+            <w:r>
+              <w:rPr>
+                <w:rFonts w:ascii="Cambria" w:eastAsia="Times New Roman" w:hAnsi="Cambria"/>
+                <w:sz w:val="20"/>
+                <w:szCs w:val="20"/>
               </w:rPr>
               <w:t xml:space="preserve">                PUSH {valor}</w:t>
             </w:r>
@@ -1452,49 +2413,154 @@
                 <w:rFonts w:ascii="Cambria" w:eastAsia="Times New Roman" w:hAnsi="Cambria"/>
                 <w:sz w:val="20"/>
                 <w:szCs w:val="20"/>
-              </w:rPr>
-            </w:pPr>
-            <w:r>
-              <w:rPr>
-                <w:rFonts w:ascii="Cambria" w:eastAsia="Times New Roman" w:hAnsi="Cambria"/>
-                <w:sz w:val="20"/>
-                <w:szCs w:val="20"/>
+                <w:lang w:val="en-US"/>
+              </w:rPr>
+            </w:pPr>
+            <w:r>
+              <w:rPr>
+                <w:rFonts w:ascii="Cambria" w:eastAsia="Times New Roman" w:hAnsi="Cambria"/>
+                <w:sz w:val="20"/>
+                <w:szCs w:val="20"/>
+                <w:lang w:val="en-US"/>
               </w:rPr>
               <w:t>valor[[</w:t>
             </w:r>
+            <w:proofErr w:type="spellStart"/>
             <w:r>
               <w:rPr>
                 <w:rFonts w:ascii="Cambria" w:eastAsia="Times New Roman" w:hAnsi="Cambria"/>
                 <w:b/>
                 <w:sz w:val="20"/>
                 <w:szCs w:val="20"/>
-              </w:rPr>
-              <w:t>LiteralReal</w:t>
-            </w:r>
-            <w:r>
-              <w:rPr>
-                <w:rFonts w:ascii="Cambria" w:eastAsia="Times New Roman" w:hAnsi="Cambria"/>
-                <w:sz w:val="20"/>
-                <w:szCs w:val="20"/>
-              </w:rPr>
-              <w:t xml:space="preserve"> -&gt; valor:String]] =</w:t>
-            </w:r>
-          </w:p>
-          <w:p>
-            <w:pPr>
-              <w:rPr>
-                <w:rFonts w:ascii="Cambria" w:eastAsia="Times New Roman" w:hAnsi="Cambria"/>
-                <w:sz w:val="20"/>
-                <w:szCs w:val="20"/>
-                <w:lang w:val="en-US"/>
-              </w:rPr>
-            </w:pPr>
-            <w:r>
-              <w:rPr>
-                <w:rFonts w:ascii="Cambria" w:eastAsia="Times New Roman" w:hAnsi="Cambria"/>
-                <w:sz w:val="20"/>
-                <w:szCs w:val="20"/>
-                <w:lang w:val="en-US"/>
+                <w:lang w:val="en-US"/>
+              </w:rPr>
+              <w:t>Caracter</w:t>
+            </w:r>
+            <w:proofErr w:type="spellEnd"/>
+            <w:r>
+              <w:rPr>
+                <w:rFonts w:ascii="Cambria" w:eastAsia="Times New Roman" w:hAnsi="Cambria"/>
+                <w:sz w:val="20"/>
+                <w:szCs w:val="20"/>
+                <w:lang w:val="en-US"/>
+              </w:rPr>
+              <w:t xml:space="preserve"> -&gt; </w:t>
+            </w:r>
+            <w:proofErr w:type="spellStart"/>
+            <w:r>
+              <w:rPr>
+                <w:rFonts w:ascii="Cambria" w:eastAsia="Times New Roman" w:hAnsi="Cambria"/>
+                <w:sz w:val="20"/>
+                <w:szCs w:val="20"/>
+                <w:lang w:val="en-US"/>
+              </w:rPr>
+              <w:t>valor:String</w:t>
+            </w:r>
+            <w:proofErr w:type="spellEnd"/>
+            <w:r>
+              <w:rPr>
+                <w:rFonts w:ascii="Cambria" w:eastAsia="Times New Roman" w:hAnsi="Cambria"/>
+                <w:sz w:val="20"/>
+                <w:szCs w:val="20"/>
+                <w:lang w:val="en-US"/>
+              </w:rPr>
+              <w:t>]] =</w:t>
+            </w:r>
+          </w:p>
+          <w:p>
+            <w:pPr>
+              <w:rPr>
+                <w:rFonts w:ascii="Cambria" w:eastAsia="Times New Roman" w:hAnsi="Cambria"/>
+                <w:sz w:val="20"/>
+                <w:szCs w:val="20"/>
+                <w:lang w:val="en-US"/>
+              </w:rPr>
+            </w:pPr>
+            <w:r>
+              <w:rPr>
+                <w:rFonts w:ascii="Cambria" w:eastAsia="Times New Roman" w:hAnsi="Cambria"/>
+                <w:sz w:val="20"/>
+                <w:szCs w:val="20"/>
+                <w:lang w:val="en-US"/>
+              </w:rPr>
+              <w:t xml:space="preserve">               #LINE{end.line}</w:t>
+            </w:r>
+          </w:p>
+          <w:p>
+            <w:pPr>
+              <w:rPr>
+                <w:rFonts w:ascii="Cambria" w:eastAsia="Times New Roman" w:hAnsi="Cambria"/>
+                <w:sz w:val="20"/>
+                <w:szCs w:val="20"/>
+                <w:lang w:val="en-US"/>
+              </w:rPr>
+            </w:pPr>
+            <w:r>
+              <w:rPr>
+                <w:rFonts w:ascii="Cambria" w:eastAsia="Times New Roman" w:hAnsi="Cambria"/>
+                <w:sz w:val="20"/>
+                <w:szCs w:val="20"/>
+                <w:lang w:val="en-US"/>
+              </w:rPr>
+              <w:t xml:space="preserve">               PUSH{valor</w:t>
+            </w:r>
+            <w:r>
+              <w:rPr>
+                <w:rFonts w:ascii="Cambria" w:eastAsia="Times New Roman" w:hAnsi="Cambria"/>
+                <w:sz w:val="20"/>
+                <w:szCs w:val="20"/>
+                <w:lang w:val="en-US"/>
+              </w:rPr>
+              <w:t>}</w:t>
+            </w:r>
+          </w:p>
+          <w:p>
+            <w:pPr>
+              <w:rPr>
+                <w:rFonts w:ascii="Cambria" w:eastAsia="Times New Roman" w:hAnsi="Cambria"/>
+                <w:sz w:val="20"/>
+                <w:szCs w:val="20"/>
+              </w:rPr>
+            </w:pPr>
+            <w:r>
+              <w:rPr>
+                <w:rFonts w:ascii="Cambria" w:eastAsia="Times New Roman" w:hAnsi="Cambria"/>
+                <w:sz w:val="20"/>
+                <w:szCs w:val="20"/>
+              </w:rPr>
+              <w:t>valor[[</w:t>
+            </w:r>
+            <w:r>
+              <w:rPr>
+                <w:rFonts w:ascii="Cambria" w:eastAsia="Times New Roman" w:hAnsi="Cambria"/>
+                <w:b/>
+                <w:sz w:val="20"/>
+                <w:szCs w:val="20"/>
+              </w:rPr>
+              <w:t>Variable</w:t>
+            </w:r>
+            <w:r>
+              <w:rPr>
+                <w:rFonts w:ascii="Cambria" w:eastAsia="Times New Roman" w:hAnsi="Cambria"/>
+                <w:sz w:val="20"/>
+                <w:szCs w:val="20"/>
+              </w:rPr>
+              <w:t xml:space="preserve"> -&gt; nombre:String]] =</w:t>
+            </w:r>
+          </w:p>
+          <w:p>
+            <w:pPr>
+              <w:rPr>
+                <w:rFonts w:ascii="Cambria" w:eastAsia="Times New Roman" w:hAnsi="Cambria"/>
+                <w:sz w:val="20"/>
+                <w:szCs w:val="20"/>
+              </w:rPr>
+            </w:pPr>
+            <w:r>
+              <w:rPr>
+                <w:rFonts w:ascii="Cambria" w:eastAsia="Times New Roman" w:hAnsi="Cambria"/>
+                <w:sz w:val="20"/>
+                <w:szCs w:val="20"/>
               </w:rPr>
               <w:t xml:space="preserve">                #LINE{end.line}</w:t>
             </w:r>
@@ -1505,61 +2571,427 @@
                 <w:rFonts w:ascii="Cambria" w:eastAsia="Times New Roman" w:hAnsi="Cambria"/>
                 <w:sz w:val="20"/>
                 <w:szCs w:val="20"/>
-                <w:lang w:val="en-US"/>
-              </w:rPr>
-            </w:pPr>
-            <w:r>
-              <w:rPr>
-                <w:rFonts w:ascii="Cambria" w:eastAsia="Times New Roman" w:hAnsi="Cambria"/>
-                <w:sz w:val="20"/>
-                <w:szCs w:val="20"/>
-                <w:lang w:val="en-US"/>
-              </w:rPr>
-              <w:t xml:space="preserve">                PUSH </w:t>
-            </w:r>
-            <w:r>
-              <w:rPr>
-                <w:rFonts w:ascii="Cambria" w:eastAsia="Times New Roman" w:hAnsi="Cambria"/>
-                <w:sz w:val="20"/>
-                <w:szCs w:val="20"/>
-                <w:lang w:val="en-US"/>
-              </w:rPr>
-              <w:t>{</w:t>
-            </w:r>
-            <w:r>
-              <w:rPr>
-                <w:rFonts w:ascii="Cambria" w:eastAsia="Times New Roman" w:hAnsi="Cambria"/>
-                <w:sz w:val="20"/>
-                <w:szCs w:val="20"/>
-                <w:lang w:val="en-US"/>
-              </w:rPr>
-              <w:t>val</w:t>
-            </w:r>
-            <w:r>
-              <w:rPr>
-                <w:rFonts w:ascii="Cambria" w:eastAsia="Times New Roman" w:hAnsi="Cambria"/>
-                <w:sz w:val="20"/>
-                <w:szCs w:val="20"/>
-                <w:lang w:val="en-US"/>
-              </w:rPr>
-              <w:t>or}</w:t>
-            </w:r>
-          </w:p>
-          <w:p>
-            <w:pPr>
-              <w:rPr>
-                <w:rFonts w:ascii="Cambria" w:eastAsia="Times New Roman" w:hAnsi="Cambria"/>
-                <w:sz w:val="20"/>
-                <w:szCs w:val="20"/>
-                <w:lang w:val="en-US"/>
-              </w:rPr>
-            </w:pPr>
-            <w:r>
-              <w:rPr>
-                <w:rFonts w:ascii="Cambria" w:eastAsia="Times New Roman" w:hAnsi="Cambria"/>
-                <w:sz w:val="20"/>
-                <w:szCs w:val="20"/>
-                <w:lang w:val="en-US"/>
+              </w:rPr>
+            </w:pPr>
+            <w:r>
+              <w:rPr>
+                <w:rFonts w:ascii="Cambria" w:eastAsia="Times New Roman" w:hAnsi="Cambria"/>
+                <w:sz w:val="20"/>
+                <w:szCs w:val="20"/>
+              </w:rPr>
+              <w:t xml:space="preserve">                PUSHA {variable.definicion.direccion}</w:t>
+            </w:r>
+          </w:p>
+          <w:p>
+            <w:pPr>
+              <w:rPr>
+                <w:rFonts w:ascii="Cambria" w:eastAsia="Times New Roman" w:hAnsi="Cambria"/>
+                <w:sz w:val="20"/>
+                <w:szCs w:val="20"/>
+                <w:lang w:val="en-US"/>
+              </w:rPr>
+            </w:pPr>
+            <w:r>
+              <w:rPr>
+                <w:rFonts w:ascii="Cambria" w:eastAsia="Times New Roman" w:hAnsi="Cambria"/>
+                <w:sz w:val="20"/>
+                <w:szCs w:val="20"/>
+              </w:rPr>
+              <w:t xml:space="preserve">                </w:t>
+            </w:r>
+            <w:r>
+              <w:rPr>
+                <w:rFonts w:ascii="Cambria" w:eastAsia="Times New Roman" w:hAnsi="Cambria"/>
+                <w:sz w:val="20"/>
+                <w:szCs w:val="20"/>
+                <w:lang w:val="en-US"/>
+              </w:rPr>
+              <w:t>LOAD</w:t>
+            </w:r>
+          </w:p>
+          <w:p>
+            <w:pPr>
+              <w:rPr>
+                <w:rFonts w:ascii="Cambria" w:eastAsia="Times New Roman" w:hAnsi="Cambria"/>
+                <w:sz w:val="20"/>
+                <w:szCs w:val="20"/>
+                <w:lang w:val="en-US"/>
+              </w:rPr>
+            </w:pPr>
+            <w:r>
+              <w:rPr>
+                <w:rFonts w:ascii="Cambria" w:eastAsia="Times New Roman" w:hAnsi="Cambria"/>
+                <w:sz w:val="20"/>
+                <w:szCs w:val="20"/>
+                <w:lang w:val="en-US"/>
+              </w:rPr>
+              <w:t>v</w:t>
+            </w:r>
+            <w:r>
+              <w:rPr>
+                <w:rFonts w:ascii="Cambria" w:eastAsia="Times New Roman" w:hAnsi="Cambria"/>
+                <w:sz w:val="20"/>
+                <w:szCs w:val="20"/>
+                <w:lang w:val="en-US"/>
+              </w:rPr>
+              <w:t>alor[[</w:t>
+            </w:r>
+            <w:proofErr w:type="spellStart"/>
+            <w:r>
+              <w:rPr>
+                <w:rFonts w:ascii="Cambria" w:eastAsia="Times New Roman" w:hAnsi="Cambria"/>
+                <w:b/>
+                <w:sz w:val="20"/>
+                <w:szCs w:val="20"/>
+                <w:lang w:val="en-US"/>
+              </w:rPr>
+              <w:t>CampoStruct</w:t>
+            </w:r>
+            <w:proofErr w:type="spellEnd"/>
+            <w:r>
+              <w:rPr>
+                <w:rFonts w:ascii="Cambria" w:eastAsia="Times New Roman" w:hAnsi="Cambria"/>
+                <w:b/>
+                <w:sz w:val="20"/>
+                <w:szCs w:val="20"/>
+                <w:lang w:val="en-US"/>
+              </w:rPr>
+              <w:t xml:space="preserve"> </w:t>
+            </w:r>
+            <w:r>
+              <w:rPr>
+                <w:rFonts w:ascii="Cambria" w:eastAsia="Times New Roman" w:hAnsi="Cambria"/>
+                <w:sz w:val="20"/>
+                <w:szCs w:val="20"/>
+                <w:lang w:val="en-US"/>
+              </w:rPr>
+              <w:t xml:space="preserve">-&gt; </w:t>
+            </w:r>
+            <w:proofErr w:type="spellStart"/>
+            <w:r>
+              <w:rPr>
+                <w:rFonts w:ascii="Cambria" w:eastAsia="Times New Roman" w:hAnsi="Cambria"/>
+                <w:sz w:val="20"/>
+                <w:szCs w:val="20"/>
+                <w:lang w:val="en-US"/>
+              </w:rPr>
+              <w:t>left:expresion</w:t>
+            </w:r>
+            <w:proofErr w:type="spellEnd"/>
+            <w:r>
+              <w:rPr>
+                <w:rFonts w:ascii="Cambria" w:eastAsia="Times New Roman" w:hAnsi="Cambria"/>
+                <w:sz w:val="20"/>
+                <w:szCs w:val="20"/>
+                <w:lang w:val="en-US"/>
+              </w:rPr>
+              <w:t xml:space="preserve">  </w:t>
+            </w:r>
+            <w:proofErr w:type="spellStart"/>
+            <w:r>
+              <w:rPr>
+                <w:rFonts w:ascii="Cambria" w:eastAsia="Times New Roman" w:hAnsi="Cambria"/>
+                <w:sz w:val="20"/>
+                <w:szCs w:val="20"/>
+                <w:lang w:val="en-US"/>
+              </w:rPr>
+              <w:t>right:String</w:t>
+            </w:r>
+            <w:proofErr w:type="spellEnd"/>
+            <w:r>
+              <w:rPr>
+                <w:rFonts w:ascii="Cambria" w:eastAsia="Times New Roman" w:hAnsi="Cambria"/>
+                <w:sz w:val="20"/>
+                <w:szCs w:val="20"/>
+                <w:lang w:val="en-US"/>
+              </w:rPr>
+              <w:t>]] =</w:t>
+            </w:r>
+          </w:p>
+          <w:p>
+            <w:pPr>
+              <w:rPr>
+                <w:rFonts w:ascii="Cambria" w:eastAsia="Times New Roman" w:hAnsi="Cambria"/>
+                <w:sz w:val="20"/>
+                <w:szCs w:val="20"/>
+                <w:lang w:val="en-US"/>
+              </w:rPr>
+            </w:pPr>
+            <w:r>
+              <w:rPr>
+                <w:rFonts w:ascii="Cambria" w:eastAsia="Times New Roman" w:hAnsi="Cambria"/>
+                <w:sz w:val="20"/>
+                <w:szCs w:val="20"/>
+                <w:lang w:val="en-US"/>
+              </w:rPr>
+              <w:t xml:space="preserve">                #LINE{end.line}</w:t>
+            </w:r>
+          </w:p>
+          <w:p>
+            <w:pPr>
+              <w:rPr>
+                <w:rFonts w:ascii="Cambria" w:eastAsia="Times New Roman" w:hAnsi="Cambria"/>
+                <w:sz w:val="20"/>
+                <w:szCs w:val="20"/>
+                <w:lang w:val="en-US"/>
+              </w:rPr>
+            </w:pPr>
+            <w:r>
+              <w:rPr>
+                <w:rFonts w:ascii="Cambria" w:eastAsia="Times New Roman" w:hAnsi="Cambria"/>
+                <w:sz w:val="20"/>
+                <w:szCs w:val="20"/>
+                <w:lang w:val="en-US"/>
+              </w:rPr>
+              <w:t xml:space="preserve">                PUSHA {left[nombre==”right”].dir}</w:t>
+            </w:r>
+          </w:p>
+          <w:p>
+            <w:pPr>
+              <w:rPr>
+                <w:rFonts w:ascii="Cambria" w:eastAsia="Times New Roman" w:hAnsi="Cambria"/>
+                <w:sz w:val="20"/>
+                <w:szCs w:val="20"/>
+              </w:rPr>
+            </w:pPr>
+            <w:r>
+              <w:rPr>
+                <w:rFonts w:ascii="Cambria" w:eastAsia="Times New Roman" w:hAnsi="Cambria"/>
+                <w:sz w:val="20"/>
+                <w:szCs w:val="20"/>
+                <w:lang w:val="en-US"/>
+              </w:rPr>
+              <w:t xml:space="preserve">                </w:t>
+            </w:r>
+            <w:r>
+              <w:rPr>
+                <w:rFonts w:ascii="Cambria" w:eastAsia="Times New Roman" w:hAnsi="Cambria"/>
+                <w:sz w:val="20"/>
+                <w:szCs w:val="20"/>
+              </w:rPr>
+              <w:t>LOAD</w:t>
+            </w:r>
+          </w:p>
+          <w:p>
+            <w:pPr>
+              <w:rPr>
+                <w:rFonts w:ascii="Cambria" w:eastAsia="Times New Roman" w:hAnsi="Cambria"/>
+                <w:sz w:val="20"/>
+                <w:szCs w:val="20"/>
+              </w:rPr>
+            </w:pPr>
+            <w:r>
+              <w:rPr>
+                <w:rFonts w:ascii="Cambria" w:eastAsia="Times New Roman" w:hAnsi="Cambria"/>
+                <w:sz w:val="20"/>
+                <w:szCs w:val="20"/>
+              </w:rPr>
+              <w:t>v</w:t>
+            </w:r>
+            <w:r>
+              <w:rPr>
+                <w:rFonts w:ascii="Cambria" w:eastAsia="Times New Roman" w:hAnsi="Cambria"/>
+                <w:sz w:val="20"/>
+                <w:szCs w:val="20"/>
+              </w:rPr>
+              <w:t>alor[[</w:t>
+            </w:r>
+            <w:proofErr w:type="spellStart"/>
+            <w:r>
+              <w:rPr>
+                <w:rFonts w:ascii="Cambria" w:eastAsia="Times New Roman" w:hAnsi="Cambria"/>
+                <w:b/>
+                <w:sz w:val="20"/>
+                <w:szCs w:val="20"/>
+              </w:rPr>
+              <w:t>CallArray</w:t>
+            </w:r>
+            <w:proofErr w:type="spellEnd"/>
+            <w:r>
+              <w:rPr>
+                <w:rFonts w:ascii="Cambria" w:eastAsia="Times New Roman" w:hAnsi="Cambria"/>
+                <w:sz w:val="20"/>
+                <w:szCs w:val="20"/>
+              </w:rPr>
+              <w:t xml:space="preserve"> -&gt; </w:t>
+            </w:r>
+            <w:proofErr w:type="spellStart"/>
+            <w:r>
+              <w:rPr>
+                <w:rFonts w:ascii="Cambria" w:eastAsia="Times New Roman" w:hAnsi="Cambria"/>
+                <w:sz w:val="20"/>
+                <w:szCs w:val="20"/>
+              </w:rPr>
+              <w:t>variable:expresion</w:t>
+            </w:r>
+            <w:proofErr w:type="spellEnd"/>
+            <w:r>
+              <w:rPr>
+                <w:rFonts w:ascii="Cambria" w:eastAsia="Times New Roman" w:hAnsi="Cambria"/>
+                <w:sz w:val="20"/>
+                <w:szCs w:val="20"/>
+              </w:rPr>
+              <w:t xml:space="preserve">  </w:t>
+            </w:r>
+            <w:proofErr w:type="spellStart"/>
+            <w:r>
+              <w:rPr>
+                <w:rFonts w:ascii="Cambria" w:eastAsia="Times New Roman" w:hAnsi="Cambria"/>
+                <w:sz w:val="20"/>
+                <w:szCs w:val="20"/>
+              </w:rPr>
+              <w:t>acceso:</w:t>
+            </w:r>
+            <w:r>
+              <w:rPr>
+                <w:rFonts w:ascii="Cambria" w:eastAsia="Times New Roman" w:hAnsi="Cambria"/>
+                <w:sz w:val="20"/>
+                <w:szCs w:val="20"/>
+              </w:rPr>
+              <w:t>expresión</w:t>
+            </w:r>
+            <w:proofErr w:type="spellEnd"/>
+            <w:r>
+              <w:rPr>
+                <w:rFonts w:ascii="Cambria" w:eastAsia="Times New Roman" w:hAnsi="Cambria"/>
+                <w:sz w:val="20"/>
+                <w:szCs w:val="20"/>
+              </w:rPr>
+              <w:t>]] =</w:t>
+            </w:r>
+          </w:p>
+          <w:p>
+            <w:pPr>
+              <w:rPr>
+                <w:rFonts w:ascii="Cambria" w:eastAsia="Times New Roman" w:hAnsi="Cambria"/>
+                <w:sz w:val="20"/>
+                <w:szCs w:val="20"/>
+              </w:rPr>
+            </w:pPr>
+            <w:r>
+              <w:rPr>
+                <w:rFonts w:ascii="Cambria" w:eastAsia="Times New Roman" w:hAnsi="Cambria"/>
+                <w:sz w:val="20"/>
+                <w:szCs w:val="20"/>
+              </w:rPr>
+              <w:t xml:space="preserve">                #LINE{end.line}</w:t>
+            </w:r>
+          </w:p>
+          <w:p>
+            <w:pPr>
+              <w:rPr>
+                <w:rFonts w:ascii="Cambria" w:eastAsia="Times New Roman" w:hAnsi="Cambria"/>
+                <w:sz w:val="20"/>
+                <w:szCs w:val="20"/>
+              </w:rPr>
+            </w:pPr>
+            <w:r>
+              <w:rPr>
+                <w:rFonts w:ascii="Cambria" w:eastAsia="Times New Roman" w:hAnsi="Cambria"/>
+                <w:sz w:val="20"/>
+                <w:szCs w:val="20"/>
+              </w:rPr>
+              <w:t xml:space="preserve">                dirección[[variable]]</w:t>
+            </w:r>
+          </w:p>
+          <w:p>
+            <w:pPr>
+              <w:rPr>
+                <w:rFonts w:ascii="Cambria" w:eastAsia="Times New Roman" w:hAnsi="Cambria"/>
+                <w:sz w:val="20"/>
+                <w:szCs w:val="20"/>
+              </w:rPr>
+            </w:pPr>
+            <w:r>
+              <w:rPr>
+                <w:rFonts w:ascii="Cambria" w:eastAsia="Times New Roman" w:hAnsi="Cambria"/>
+                <w:sz w:val="20"/>
+                <w:szCs w:val="20"/>
+              </w:rPr>
+              <w:t xml:space="preserve">                valor[[acceso]]</w:t>
+            </w:r>
+          </w:p>
+          <w:p>
+            <w:pPr>
+              <w:rPr>
+                <w:rFonts w:ascii="Cambria" w:eastAsia="Times New Roman" w:hAnsi="Cambria"/>
+                <w:sz w:val="20"/>
+                <w:szCs w:val="20"/>
+              </w:rPr>
+            </w:pPr>
+            <w:r>
+              <w:rPr>
+                <w:rFonts w:ascii="Cambria" w:eastAsia="Times New Roman" w:hAnsi="Cambria"/>
+                <w:sz w:val="20"/>
+                <w:szCs w:val="20"/>
+              </w:rPr>
+              <w:t xml:space="preserve">                PUSH {variable.tipo.size}</w:t>
+            </w:r>
+          </w:p>
+          <w:p>
+            <w:pPr>
+              <w:rPr>
+                <w:rFonts w:ascii="Cambria" w:eastAsia="Times New Roman" w:hAnsi="Cambria"/>
+                <w:sz w:val="20"/>
+                <w:szCs w:val="20"/>
+              </w:rPr>
+            </w:pPr>
+            <w:r>
+              <w:rPr>
+                <w:rFonts w:ascii="Cambria" w:eastAsia="Times New Roman" w:hAnsi="Cambria"/>
+                <w:sz w:val="20"/>
+                <w:szCs w:val="20"/>
+              </w:rPr>
+              <w:t xml:space="preserve">                MUL</w:t>
+            </w:r>
+          </w:p>
+          <w:p>
+            <w:pPr>
+              <w:rPr>
+                <w:rFonts w:ascii="Cambria" w:eastAsia="Times New Roman" w:hAnsi="Cambria"/>
+                <w:sz w:val="20"/>
+                <w:szCs w:val="20"/>
+              </w:rPr>
+            </w:pPr>
+            <w:r>
+              <w:rPr>
+                <w:rFonts w:ascii="Cambria" w:eastAsia="Times New Roman" w:hAnsi="Cambria"/>
+                <w:sz w:val="20"/>
+                <w:szCs w:val="20"/>
+              </w:rPr>
+              <w:t xml:space="preserve">                ADD</w:t>
+            </w:r>
+          </w:p>
+          <w:p>
+            <w:pPr>
+              <w:rPr>
+                <w:rFonts w:ascii="Cambria" w:eastAsia="Times New Roman" w:hAnsi="Cambria"/>
+                <w:sz w:val="20"/>
+                <w:szCs w:val="20"/>
+              </w:rPr>
+            </w:pPr>
+            <w:r>
+              <w:rPr>
+                <w:rFonts w:ascii="Cambria" w:eastAsia="Times New Roman" w:hAnsi="Cambria"/>
+                <w:sz w:val="20"/>
+                <w:szCs w:val="20"/>
+              </w:rPr>
+              <w:t xml:space="preserve">                LOAD</w:t>
+            </w:r>
+          </w:p>
+          <w:p>
+            <w:pPr>
+              <w:rPr>
+                <w:rFonts w:ascii="Cambria" w:eastAsia="Times New Roman" w:hAnsi="Cambria"/>
+                <w:sz w:val="20"/>
+                <w:szCs w:val="20"/>
+              </w:rPr>
+            </w:pPr>
+            <w:r>
+              <w:rPr>
+                <w:rFonts w:ascii="Cambria" w:eastAsia="Times New Roman" w:hAnsi="Cambria"/>
+                <w:sz w:val="20"/>
+                <w:szCs w:val="20"/>
               </w:rPr>
               <w:t>valor[[</w:t>
             </w:r>
@@ -1569,56 +3001,314 @@
                 <w:b/>
                 <w:sz w:val="20"/>
                 <w:szCs w:val="20"/>
-                <w:lang w:val="en-US"/>
-              </w:rPr>
-              <w:t>Caracter</w:t>
-            </w:r>
-            <w:r>
-              <w:rPr>
-                <w:rFonts w:ascii="Cambria" w:eastAsia="Times New Roman" w:hAnsi="Cambria"/>
-                <w:sz w:val="20"/>
-                <w:szCs w:val="20"/>
-                <w:lang w:val="en-US"/>
-              </w:rPr>
-              <w:t xml:space="preserve"> -&gt; valor:String]] =</w:t>
-            </w:r>
-          </w:p>
-          <w:p>
-            <w:pPr>
-              <w:rPr>
-                <w:rFonts w:ascii="Cambria" w:eastAsia="Times New Roman" w:hAnsi="Cambria"/>
-                <w:sz w:val="20"/>
-                <w:szCs w:val="20"/>
-                <w:lang w:val="en-US"/>
-              </w:rPr>
-            </w:pPr>
-            <w:r>
-              <w:rPr>
-                <w:rFonts w:ascii="Cambria" w:eastAsia="Times New Roman" w:hAnsi="Cambria"/>
-                <w:sz w:val="20"/>
-                <w:szCs w:val="20"/>
-                <w:lang w:val="en-US"/>
-              </w:rPr>
-              <w:t xml:space="preserve">               #LINE{end.line}</w:t>
-            </w:r>
-          </w:p>
-          <w:p>
-            <w:pPr>
-              <w:rPr>
-                <w:rFonts w:ascii="Cambria" w:eastAsia="Times New Roman" w:hAnsi="Cambria"/>
-                <w:sz w:val="20"/>
-                <w:szCs w:val="20"/>
-                <w:lang w:val="en-US"/>
-              </w:rPr>
-            </w:pPr>
-            <w:r>
-              <w:rPr>
-                <w:rFonts w:ascii="Cambria" w:eastAsia="Times New Roman" w:hAnsi="Cambria"/>
-                <w:sz w:val="20"/>
-                <w:szCs w:val="20"/>
-                <w:lang w:val="en-US"/>
-              </w:rPr>
-              <w:t xml:space="preserve">               PUSH{end.line}</w:t>
+              </w:rPr>
+              <w:t>Cast</w:t>
+            </w:r>
+            <w:r>
+              <w:rPr>
+                <w:rFonts w:ascii="Cambria" w:eastAsia="Times New Roman" w:hAnsi="Cambria"/>
+                <w:sz w:val="20"/>
+                <w:szCs w:val="20"/>
+              </w:rPr>
+              <w:t xml:space="preserve"> -&gt; </w:t>
+            </w:r>
+            <w:r>
+              <w:rPr>
+                <w:rFonts w:ascii="Cambria" w:eastAsia="Times New Roman" w:hAnsi="Cambria"/>
+                <w:sz w:val="20"/>
+                <w:szCs w:val="20"/>
+              </w:rPr>
+              <w:t>tipo:tipo  expresion:</w:t>
+            </w:r>
+            <w:r>
+              <w:rPr>
+                <w:rFonts w:ascii="Cambria" w:eastAsia="Times New Roman" w:hAnsi="Cambria"/>
+                <w:sz w:val="20"/>
+                <w:szCs w:val="20"/>
+              </w:rPr>
+              <w:t>expresión]] =</w:t>
+            </w:r>
+          </w:p>
+          <w:p>
+            <w:pPr>
+              <w:rPr>
+                <w:rFonts w:ascii="Cambria" w:eastAsia="Times New Roman" w:hAnsi="Cambria"/>
+                <w:sz w:val="20"/>
+                <w:szCs w:val="20"/>
+              </w:rPr>
+            </w:pPr>
+            <w:r>
+              <w:rPr>
+                <w:rFonts w:ascii="Cambria" w:eastAsia="Times New Roman" w:hAnsi="Cambria"/>
+                <w:sz w:val="20"/>
+                <w:szCs w:val="20"/>
+              </w:rPr>
+              <w:t xml:space="preserve">                #LINE{end.line}</w:t>
+            </w:r>
+          </w:p>
+          <w:p>
+            <w:pPr>
+              <w:rPr>
+                <w:rFonts w:ascii="Cambria" w:eastAsia="Times New Roman" w:hAnsi="Cambria"/>
+                <w:sz w:val="20"/>
+                <w:szCs w:val="20"/>
+              </w:rPr>
+            </w:pPr>
+            <w:r>
+              <w:rPr>
+                <w:rFonts w:ascii="Cambria" w:eastAsia="Times New Roman" w:hAnsi="Cambria"/>
+                <w:sz w:val="20"/>
+                <w:szCs w:val="20"/>
+              </w:rPr>
+              <w:t xml:space="preserve">                dirección[expresión]</w:t>
+            </w:r>
+          </w:p>
+          <w:p>
+            <w:pPr>
+              <w:rPr>
+                <w:rFonts w:ascii="Cambria" w:eastAsia="Times New Roman" w:hAnsi="Cambria"/>
+                <w:sz w:val="20"/>
+                <w:szCs w:val="20"/>
+              </w:rPr>
+            </w:pPr>
+            <w:r>
+              <w:rPr>
+                <w:rFonts w:ascii="Cambria" w:eastAsia="Times New Roman" w:hAnsi="Cambria"/>
+                <w:sz w:val="20"/>
+                <w:szCs w:val="20"/>
+              </w:rPr>
+              <w:t xml:space="preserve">                LOAD</w:t>
+            </w:r>
+          </w:p>
+          <w:p>
+            <w:pPr>
+              <w:rPr>
+                <w:rFonts w:ascii="Cambria" w:eastAsia="Times New Roman" w:hAnsi="Cambria"/>
+                <w:sz w:val="20"/>
+                <w:szCs w:val="20"/>
+              </w:rPr>
+            </w:pPr>
+            <w:r>
+              <w:rPr>
+                <w:rFonts w:ascii="Cambria" w:eastAsia="Times New Roman" w:hAnsi="Cambria"/>
+                <w:sz w:val="20"/>
+                <w:szCs w:val="20"/>
+              </w:rPr>
+              <w:t xml:space="preserve">                {expresión.tipo.sufijo}2{tipo.sufijo}</w:t>
+            </w:r>
+          </w:p>
+          <w:p>
+            <w:pPr>
+              <w:rPr>
+                <w:rFonts w:ascii="Cambria" w:eastAsia="Times New Roman" w:hAnsi="Cambria"/>
+                <w:sz w:val="20"/>
+                <w:szCs w:val="20"/>
+              </w:rPr>
+            </w:pPr>
+            <w:r>
+              <w:rPr>
+                <w:rFonts w:ascii="Cambria" w:eastAsia="Times New Roman" w:hAnsi="Cambria"/>
+                <w:sz w:val="20"/>
+                <w:szCs w:val="20"/>
+              </w:rPr>
+              <w:t>Valor[[</w:t>
+            </w:r>
+            <w:r>
+              <w:rPr>
+                <w:rFonts w:ascii="Cambria" w:eastAsia="Times New Roman" w:hAnsi="Cambria"/>
+                <w:b/>
+                <w:sz w:val="20"/>
+                <w:szCs w:val="20"/>
+              </w:rPr>
+              <w:t>Negacion</w:t>
+            </w:r>
+            <w:r>
+              <w:rPr>
+                <w:rFonts w:ascii="Cambria" w:eastAsia="Times New Roman" w:hAnsi="Cambria"/>
+                <w:sz w:val="20"/>
+                <w:szCs w:val="20"/>
+              </w:rPr>
+              <w:t xml:space="preserve"> -&gt; </w:t>
+            </w:r>
+            <w:r>
+              <w:rPr>
+                <w:rFonts w:ascii="Cambria" w:eastAsia="Times New Roman" w:hAnsi="Cambria"/>
+                <w:sz w:val="20"/>
+                <w:szCs w:val="20"/>
+              </w:rPr>
+              <w:t>expresion:</w:t>
+            </w:r>
+            <w:r>
+              <w:rPr>
+                <w:rFonts w:ascii="Cambria" w:eastAsia="Times New Roman" w:hAnsi="Cambria"/>
+                <w:sz w:val="20"/>
+                <w:szCs w:val="20"/>
+              </w:rPr>
+              <w:t>expresión]] =</w:t>
+            </w:r>
+          </w:p>
+          <w:p>
+            <w:pPr>
+              <w:rPr>
+                <w:rFonts w:ascii="Cambria" w:eastAsia="Times New Roman" w:hAnsi="Cambria"/>
+                <w:sz w:val="20"/>
+                <w:szCs w:val="20"/>
+              </w:rPr>
+            </w:pPr>
+            <w:r>
+              <w:rPr>
+                <w:rFonts w:ascii="Cambria" w:eastAsia="Times New Roman" w:hAnsi="Cambria"/>
+                <w:sz w:val="20"/>
+                <w:szCs w:val="20"/>
+              </w:rPr>
+              <w:t xml:space="preserve">                 #LINE{end.line}</w:t>
+            </w:r>
+          </w:p>
+          <w:p>
+            <w:pPr>
+              <w:rPr>
+                <w:rFonts w:ascii="Cambria" w:eastAsia="Times New Roman" w:hAnsi="Cambria"/>
+                <w:sz w:val="20"/>
+                <w:szCs w:val="20"/>
+              </w:rPr>
+            </w:pPr>
+            <w:r>
+              <w:rPr>
+                <w:rFonts w:ascii="Cambria" w:eastAsia="Times New Roman" w:hAnsi="Cambria"/>
+                <w:sz w:val="20"/>
+                <w:szCs w:val="20"/>
+              </w:rPr>
+              <w:t xml:space="preserve">                 valor[[expresión]]</w:t>
+            </w:r>
+          </w:p>
+          <w:p>
+            <w:pPr>
+              <w:rPr>
+                <w:rFonts w:ascii="Cambria" w:eastAsia="Times New Roman" w:hAnsi="Cambria"/>
+                <w:sz w:val="20"/>
+                <w:szCs w:val="20"/>
+              </w:rPr>
+            </w:pPr>
+            <w:r>
+              <w:rPr>
+                <w:rFonts w:ascii="Cambria" w:eastAsia="Times New Roman" w:hAnsi="Cambria"/>
+                <w:sz w:val="20"/>
+                <w:szCs w:val="20"/>
+              </w:rPr>
+              <w:t xml:space="preserve">                 JZ </w:t>
+            </w:r>
+            <w:proofErr w:type="spellStart"/>
+            <w:r>
+              <w:rPr>
+                <w:rFonts w:ascii="Cambria" w:eastAsia="Times New Roman" w:hAnsi="Cambria"/>
+                <w:sz w:val="20"/>
+                <w:szCs w:val="20"/>
+              </w:rPr>
+              <w:t>esCero</w:t>
+            </w:r>
+            <w:proofErr w:type="spellEnd"/>
+            <w:r>
+              <w:rPr>
+                <w:rFonts w:ascii="Cambria" w:eastAsia="Times New Roman" w:hAnsi="Cambria"/>
+                <w:sz w:val="20"/>
+                <w:szCs w:val="20"/>
+              </w:rPr>
+              <w:t>:</w:t>
+            </w:r>
+          </w:p>
+          <w:p>
+            <w:pPr>
+              <w:rPr>
+                <w:rFonts w:ascii="Cambria" w:eastAsia="Times New Roman" w:hAnsi="Cambria"/>
+                <w:sz w:val="20"/>
+                <w:szCs w:val="20"/>
+              </w:rPr>
+            </w:pPr>
+            <w:r>
+              <w:rPr>
+                <w:rFonts w:ascii="Cambria" w:eastAsia="Times New Roman" w:hAnsi="Cambria"/>
+                <w:sz w:val="20"/>
+                <w:szCs w:val="20"/>
+              </w:rPr>
+              <w:t xml:space="preserve">                 PUSH 0</w:t>
+            </w:r>
+          </w:p>
+          <w:p>
+            <w:pPr>
+              <w:rPr>
+                <w:rFonts w:ascii="Cambria" w:eastAsia="Times New Roman" w:hAnsi="Cambria"/>
+                <w:sz w:val="20"/>
+                <w:szCs w:val="20"/>
+              </w:rPr>
+            </w:pPr>
+            <w:r>
+              <w:rPr>
+                <w:rFonts w:ascii="Cambria" w:eastAsia="Times New Roman" w:hAnsi="Cambria"/>
+                <w:sz w:val="20"/>
+                <w:szCs w:val="20"/>
+              </w:rPr>
+              <w:t xml:space="preserve">                 JMP final</w:t>
+            </w:r>
+          </w:p>
+          <w:p>
+            <w:pPr>
+              <w:rPr>
+                <w:rFonts w:ascii="Cambria" w:eastAsia="Times New Roman" w:hAnsi="Cambria"/>
+                <w:sz w:val="20"/>
+                <w:szCs w:val="20"/>
+              </w:rPr>
+            </w:pPr>
+            <w:proofErr w:type="spellStart"/>
+            <w:r>
+              <w:rPr>
+                <w:rFonts w:ascii="Cambria" w:eastAsia="Times New Roman" w:hAnsi="Cambria"/>
+                <w:sz w:val="20"/>
+                <w:szCs w:val="20"/>
+              </w:rPr>
+              <w:t>esCero</w:t>
+            </w:r>
+            <w:proofErr w:type="spellEnd"/>
+            <w:r>
+              <w:rPr>
+                <w:rFonts w:ascii="Cambria" w:eastAsia="Times New Roman" w:hAnsi="Cambria"/>
+                <w:sz w:val="20"/>
+                <w:szCs w:val="20"/>
+              </w:rPr>
+              <w:t>:   PUSH 1</w:t>
+            </w:r>
+          </w:p>
+          <w:p>
+            <w:pPr>
+              <w:rPr>
+                <w:rFonts w:ascii="Cambria" w:eastAsia="Times New Roman" w:hAnsi="Cambria"/>
+                <w:sz w:val="20"/>
+                <w:szCs w:val="20"/>
+              </w:rPr>
+            </w:pPr>
+            <w:r>
+              <w:rPr>
+                <w:rFonts w:ascii="Cambria" w:eastAsia="Times New Roman" w:hAnsi="Cambria"/>
+                <w:sz w:val="20"/>
+                <w:szCs w:val="20"/>
+              </w:rPr>
+              <w:t>final:</w:t>
+            </w:r>
+          </w:p>
+          <w:p>
+            <w:pPr>
+              <w:rPr>
+                <w:rFonts w:ascii="Cambria" w:eastAsia="Times New Roman" w:hAnsi="Cambria"/>
+                <w:sz w:val="20"/>
+                <w:szCs w:val="20"/>
+              </w:rPr>
+            </w:pPr>
+            <w:r>
+              <w:rPr>
+                <w:rFonts w:ascii="Cambria" w:eastAsia="Times New Roman" w:hAnsi="Cambria"/>
+                <w:sz w:val="20"/>
+                <w:szCs w:val="20"/>
+              </w:rPr>
+              <w:t xml:space="preserve">          </w:t>
             </w:r>
           </w:p>
           <w:p>
@@ -1644,358 +3334,100 @@
                 <w:sz w:val="20"/>
                 <w:szCs w:val="20"/>
               </w:rPr>
-              <w:t>Variable</w:t>
-            </w:r>
-            <w:r>
-              <w:rPr>
-                <w:rFonts w:ascii="Cambria" w:eastAsia="Times New Roman" w:hAnsi="Cambria"/>
-                <w:sz w:val="20"/>
-                <w:szCs w:val="20"/>
-              </w:rPr>
-              <w:t xml:space="preserve"> -&gt; nombre:String]] =</w:t>
-            </w:r>
-          </w:p>
-          <w:p>
-            <w:pPr>
-              <w:rPr>
-                <w:rFonts w:ascii="Cambria" w:eastAsia="Times New Roman" w:hAnsi="Cambria"/>
-                <w:sz w:val="20"/>
-                <w:szCs w:val="20"/>
-              </w:rPr>
-            </w:pPr>
-            <w:r>
-              <w:rPr>
-                <w:rFonts w:ascii="Cambria" w:eastAsia="Times New Roman" w:hAnsi="Cambria"/>
-                <w:sz w:val="20"/>
-                <w:szCs w:val="20"/>
-              </w:rPr>
-              <w:t xml:space="preserve">                #LINE{end.line}</w:t>
-            </w:r>
-          </w:p>
-          <w:p>
-            <w:pPr>
-              <w:rPr>
-                <w:rFonts w:ascii="Cambria" w:eastAsia="Times New Roman" w:hAnsi="Cambria"/>
-                <w:sz w:val="20"/>
-                <w:szCs w:val="20"/>
-              </w:rPr>
-            </w:pPr>
-            <w:r>
-              <w:rPr>
-                <w:rFonts w:ascii="Cambria" w:eastAsia="Times New Roman" w:hAnsi="Cambria"/>
-                <w:sz w:val="20"/>
-                <w:szCs w:val="20"/>
-              </w:rPr>
-              <w:t xml:space="preserve">                PUSHA {variable.definicion.direccion}</w:t>
-            </w:r>
-          </w:p>
-          <w:p>
-            <w:pPr>
-              <w:rPr>
-                <w:rFonts w:ascii="Cambria" w:eastAsia="Times New Roman" w:hAnsi="Cambria"/>
-                <w:sz w:val="20"/>
-                <w:szCs w:val="20"/>
-              </w:rPr>
-            </w:pPr>
-            <w:r>
-              <w:rPr>
-                <w:rFonts w:ascii="Cambria" w:eastAsia="Times New Roman" w:hAnsi="Cambria"/>
-                <w:sz w:val="20"/>
-                <w:szCs w:val="20"/>
-              </w:rPr>
-              <w:t xml:space="preserve">                LOAD</w:t>
-            </w:r>
-          </w:p>
-          <w:p>
-            <w:pPr>
-              <w:rPr>
-                <w:rFonts w:ascii="Cambria" w:eastAsia="Times New Roman" w:hAnsi="Cambria"/>
-                <w:sz w:val="20"/>
-                <w:szCs w:val="20"/>
-                <w:lang w:val="en-US"/>
-              </w:rPr>
-            </w:pPr>
-            <w:r>
-              <w:rPr>
-                <w:rFonts w:ascii="Cambria" w:eastAsia="Times New Roman" w:hAnsi="Cambria"/>
-                <w:sz w:val="20"/>
-                <w:szCs w:val="20"/>
-                <w:lang w:val="en-US"/>
-              </w:rPr>
-              <w:t>v</w:t>
-            </w:r>
-            <w:r>
-              <w:rPr>
-                <w:rFonts w:ascii="Cambria" w:eastAsia="Times New Roman" w:hAnsi="Cambria"/>
-                <w:sz w:val="20"/>
-                <w:szCs w:val="20"/>
-                <w:lang w:val="en-US"/>
-              </w:rPr>
-              <w:t>alor[[</w:t>
-            </w:r>
-            <w:r>
-              <w:rPr>
-                <w:rFonts w:ascii="Cambria" w:eastAsia="Times New Roman" w:hAnsi="Cambria"/>
-                <w:b/>
-                <w:sz w:val="20"/>
-                <w:szCs w:val="20"/>
-                <w:lang w:val="en-US"/>
-              </w:rPr>
-              <w:t xml:space="preserve">CampoStruct </w:t>
-            </w:r>
-            <w:r>
-              <w:rPr>
-                <w:rFonts w:ascii="Cambria" w:eastAsia="Times New Roman" w:hAnsi="Cambria"/>
-                <w:sz w:val="20"/>
-                <w:szCs w:val="20"/>
-                <w:lang w:val="en-US"/>
-              </w:rPr>
-              <w:t>-&gt; left:expresion  right:String</w:t>
-            </w:r>
-            <w:r>
-              <w:rPr>
-                <w:rFonts w:ascii="Cambria" w:eastAsia="Times New Roman" w:hAnsi="Cambria"/>
-                <w:sz w:val="20"/>
-                <w:szCs w:val="20"/>
-                <w:lang w:val="en-US"/>
-              </w:rPr>
-              <w:t>]] =</w:t>
-            </w:r>
-          </w:p>
-          <w:p>
-            <w:pPr>
-              <w:rPr>
-                <w:rFonts w:ascii="Cambria" w:eastAsia="Times New Roman" w:hAnsi="Cambria"/>
-                <w:sz w:val="20"/>
-                <w:szCs w:val="20"/>
-                <w:lang w:val="en-US"/>
-              </w:rPr>
-            </w:pPr>
-            <w:r>
-              <w:rPr>
-                <w:rFonts w:ascii="Cambria" w:eastAsia="Times New Roman" w:hAnsi="Cambria"/>
-                <w:sz w:val="20"/>
-                <w:szCs w:val="20"/>
-                <w:lang w:val="en-US"/>
-              </w:rPr>
-              <w:t xml:space="preserve">                #LINE{end.line}</w:t>
-            </w:r>
-          </w:p>
-          <w:p>
-            <w:pPr>
-              <w:rPr>
-                <w:rFonts w:ascii="Cambria" w:eastAsia="Times New Roman" w:hAnsi="Cambria"/>
-                <w:sz w:val="20"/>
-                <w:szCs w:val="20"/>
-                <w:lang w:val="en-US"/>
-              </w:rPr>
-            </w:pPr>
-            <w:r>
-              <w:rPr>
-                <w:rFonts w:ascii="Cambria" w:eastAsia="Times New Roman" w:hAnsi="Cambria"/>
-                <w:sz w:val="20"/>
-                <w:szCs w:val="20"/>
-                <w:lang w:val="en-US"/>
-              </w:rPr>
-              <w:t xml:space="preserve">                PUSHA {left[nombre==”right”].dir}</w:t>
-            </w:r>
-          </w:p>
-          <w:p>
-            <w:pPr>
-              <w:rPr>
-                <w:rFonts w:ascii="Cambria" w:eastAsia="Times New Roman" w:hAnsi="Cambria"/>
-                <w:sz w:val="20"/>
-                <w:szCs w:val="20"/>
-                <w:lang w:val="en-US"/>
-              </w:rPr>
-            </w:pPr>
-            <w:r>
-              <w:rPr>
-                <w:rFonts w:ascii="Cambria" w:eastAsia="Times New Roman" w:hAnsi="Cambria"/>
-                <w:sz w:val="20"/>
-                <w:szCs w:val="20"/>
-                <w:lang w:val="en-US"/>
-              </w:rPr>
-              <w:t xml:space="preserve">                LOAD</w:t>
-            </w:r>
-          </w:p>
-          <w:p>
-            <w:pPr>
-              <w:rPr>
-                <w:rFonts w:ascii="Cambria" w:eastAsia="Times New Roman" w:hAnsi="Cambria"/>
-                <w:sz w:val="20"/>
-                <w:szCs w:val="20"/>
-              </w:rPr>
-            </w:pPr>
-            <w:r>
-              <w:rPr>
-                <w:rFonts w:ascii="Cambria" w:eastAsia="Times New Roman" w:hAnsi="Cambria"/>
-                <w:sz w:val="20"/>
-                <w:szCs w:val="20"/>
-              </w:rPr>
-              <w:t>v</w:t>
-            </w:r>
-            <w:r>
-              <w:rPr>
-                <w:rFonts w:ascii="Cambria" w:eastAsia="Times New Roman" w:hAnsi="Cambria"/>
-                <w:sz w:val="20"/>
-                <w:szCs w:val="20"/>
-              </w:rPr>
-              <w:t>alor[[</w:t>
-            </w:r>
-            <w:r>
-              <w:rPr>
-                <w:rFonts w:ascii="Cambria" w:eastAsia="Times New Roman" w:hAnsi="Cambria"/>
-                <w:b/>
-                <w:sz w:val="20"/>
-                <w:szCs w:val="20"/>
-              </w:rPr>
-              <w:t>CallArray</w:t>
-            </w:r>
-            <w:r>
-              <w:rPr>
-                <w:rFonts w:ascii="Cambria" w:eastAsia="Times New Roman" w:hAnsi="Cambria"/>
-                <w:sz w:val="20"/>
-                <w:szCs w:val="20"/>
-              </w:rPr>
-              <w:t xml:space="preserve"> -&gt; variable:expresion  acceso:</w:t>
-            </w:r>
-            <w:r>
-              <w:rPr>
-                <w:rFonts w:ascii="Cambria" w:eastAsia="Times New Roman" w:hAnsi="Cambria"/>
-                <w:sz w:val="20"/>
-                <w:szCs w:val="20"/>
-              </w:rPr>
-              <w:t>expresión]] =</w:t>
-            </w:r>
-          </w:p>
-          <w:p>
-            <w:pPr>
-              <w:rPr>
-                <w:rFonts w:ascii="Cambria" w:eastAsia="Times New Roman" w:hAnsi="Cambria"/>
-                <w:sz w:val="20"/>
-                <w:szCs w:val="20"/>
-              </w:rPr>
-            </w:pPr>
-            <w:r>
-              <w:rPr>
-                <w:rFonts w:ascii="Cambria" w:eastAsia="Times New Roman" w:hAnsi="Cambria"/>
-                <w:sz w:val="20"/>
-                <w:szCs w:val="20"/>
-              </w:rPr>
-              <w:t xml:space="preserve">                #LINE{end.line}</w:t>
-            </w:r>
-          </w:p>
-          <w:p>
-            <w:pPr>
-              <w:rPr>
-                <w:rFonts w:ascii="Cambria" w:eastAsia="Times New Roman" w:hAnsi="Cambria"/>
-                <w:sz w:val="20"/>
-                <w:szCs w:val="20"/>
-              </w:rPr>
-            </w:pPr>
-            <w:r>
-              <w:rPr>
-                <w:rFonts w:ascii="Cambria" w:eastAsia="Times New Roman" w:hAnsi="Cambria"/>
-                <w:sz w:val="20"/>
-                <w:szCs w:val="20"/>
-              </w:rPr>
-              <w:t xml:space="preserve">                dirección[[variable]]</w:t>
-            </w:r>
-          </w:p>
-          <w:p>
-            <w:pPr>
-              <w:rPr>
-                <w:rFonts w:ascii="Cambria" w:eastAsia="Times New Roman" w:hAnsi="Cambria"/>
-                <w:sz w:val="20"/>
-                <w:szCs w:val="20"/>
-              </w:rPr>
-            </w:pPr>
-            <w:r>
-              <w:rPr>
-                <w:rFonts w:ascii="Cambria" w:eastAsia="Times New Roman" w:hAnsi="Cambria"/>
-                <w:sz w:val="20"/>
-                <w:szCs w:val="20"/>
-              </w:rPr>
-              <w:t xml:space="preserve">                valor[[acceso]]</w:t>
-            </w:r>
-          </w:p>
-          <w:p>
-            <w:pPr>
-              <w:rPr>
-                <w:rFonts w:ascii="Cambria" w:eastAsia="Times New Roman" w:hAnsi="Cambria"/>
-                <w:sz w:val="20"/>
-                <w:szCs w:val="20"/>
-              </w:rPr>
-            </w:pPr>
-            <w:r>
-              <w:rPr>
-                <w:rFonts w:ascii="Cambria" w:eastAsia="Times New Roman" w:hAnsi="Cambria"/>
-                <w:sz w:val="20"/>
-                <w:szCs w:val="20"/>
-              </w:rPr>
-              <w:t xml:space="preserve">                PUSH {variable.tipo.size}</w:t>
-            </w:r>
-          </w:p>
-          <w:p>
-            <w:pPr>
-              <w:rPr>
-                <w:rFonts w:ascii="Cambria" w:eastAsia="Times New Roman" w:hAnsi="Cambria"/>
-                <w:sz w:val="20"/>
-                <w:szCs w:val="20"/>
-              </w:rPr>
-            </w:pPr>
-            <w:r>
-              <w:rPr>
-                <w:rFonts w:ascii="Cambria" w:eastAsia="Times New Roman" w:hAnsi="Cambria"/>
-                <w:sz w:val="20"/>
-                <w:szCs w:val="20"/>
-              </w:rPr>
-              <w:t xml:space="preserve">                MUL</w:t>
-            </w:r>
-          </w:p>
-          <w:p>
-            <w:pPr>
-              <w:rPr>
-                <w:rFonts w:ascii="Cambria" w:eastAsia="Times New Roman" w:hAnsi="Cambria"/>
-                <w:sz w:val="20"/>
-                <w:szCs w:val="20"/>
-              </w:rPr>
-            </w:pPr>
-            <w:r>
-              <w:rPr>
-                <w:rFonts w:ascii="Cambria" w:eastAsia="Times New Roman" w:hAnsi="Cambria"/>
-                <w:sz w:val="20"/>
-                <w:szCs w:val="20"/>
-              </w:rPr>
-              <w:t xml:space="preserve">                ADD</w:t>
-            </w:r>
-          </w:p>
-          <w:p>
-            <w:pPr>
-              <w:rPr>
-                <w:rFonts w:ascii="Cambria" w:eastAsia="Times New Roman" w:hAnsi="Cambria"/>
-                <w:sz w:val="20"/>
-                <w:szCs w:val="20"/>
-              </w:rPr>
-            </w:pPr>
-            <w:r>
-              <w:rPr>
-                <w:rFonts w:ascii="Cambria" w:eastAsia="Times New Roman" w:hAnsi="Cambria"/>
-                <w:sz w:val="20"/>
-                <w:szCs w:val="20"/>
-              </w:rPr>
-              <w:t xml:space="preserve">                LOAD</w:t>
-            </w:r>
-          </w:p>
-          <w:p>
-            <w:pPr>
-              <w:rPr>
-                <w:rFonts w:ascii="Cambria" w:eastAsia="Times New Roman" w:hAnsi="Cambria"/>
-                <w:sz w:val="20"/>
-                <w:szCs w:val="20"/>
-              </w:rPr>
-            </w:pPr>
+              <w:t>ExpresionBinaria</w:t>
+            </w:r>
+            <w:r>
+              <w:rPr>
+                <w:rFonts w:ascii="Cambria" w:eastAsia="Times New Roman" w:hAnsi="Cambria"/>
+                <w:sz w:val="20"/>
+                <w:szCs w:val="20"/>
+              </w:rPr>
+              <w:t xml:space="preserve"> -&gt; left:expresión operador:string right:expresión]] =</w:t>
+            </w:r>
+          </w:p>
+          <w:p>
+            <w:pPr>
+              <w:rPr>
+                <w:rFonts w:ascii="Cambria" w:eastAsia="Times New Roman" w:hAnsi="Cambria"/>
+                <w:sz w:val="20"/>
+                <w:szCs w:val="20"/>
+                <w:lang w:val="en-US"/>
+              </w:rPr>
+            </w:pPr>
+            <w:r>
+              <w:rPr>
+                <w:rFonts w:ascii="Cambria" w:eastAsia="Times New Roman" w:hAnsi="Cambria"/>
+                <w:sz w:val="20"/>
+                <w:szCs w:val="20"/>
+              </w:rPr>
+              <w:t xml:space="preserve">                </w:t>
+            </w:r>
+            <w:r>
+              <w:rPr>
+                <w:rFonts w:ascii="Cambria" w:eastAsia="Times New Roman" w:hAnsi="Cambria"/>
+                <w:sz w:val="20"/>
+                <w:szCs w:val="20"/>
+                <w:lang w:val="en-US"/>
+              </w:rPr>
+              <w:t>#LINE{</w:t>
+            </w:r>
+            <w:proofErr w:type="spellStart"/>
+            <w:r>
+              <w:rPr>
+                <w:rFonts w:ascii="Cambria" w:eastAsia="Times New Roman" w:hAnsi="Cambria"/>
+                <w:sz w:val="20"/>
+                <w:szCs w:val="20"/>
+                <w:lang w:val="en-US"/>
+              </w:rPr>
+              <w:t>end.line</w:t>
+            </w:r>
+            <w:proofErr w:type="spellEnd"/>
+            <w:r>
+              <w:rPr>
+                <w:rFonts w:ascii="Cambria" w:eastAsia="Times New Roman" w:hAnsi="Cambria"/>
+                <w:sz w:val="20"/>
+                <w:szCs w:val="20"/>
+                <w:lang w:val="en-US"/>
+              </w:rPr>
+              <w:t>}</w:t>
+            </w:r>
+          </w:p>
+          <w:p>
+            <w:pPr>
+              <w:rPr>
+                <w:rFonts w:ascii="Cambria" w:eastAsia="Times New Roman" w:hAnsi="Cambria"/>
+                <w:sz w:val="20"/>
+                <w:szCs w:val="20"/>
+                <w:lang w:val="en-US"/>
+              </w:rPr>
+            </w:pPr>
+            <w:r>
+              <w:rPr>
+                <w:rFonts w:ascii="Cambria" w:eastAsia="Times New Roman" w:hAnsi="Cambria"/>
+                <w:sz w:val="20"/>
+                <w:szCs w:val="20"/>
+                <w:lang w:val="en-US"/>
+              </w:rPr>
+              <w:t xml:space="preserve">                valor[[left]]</w:t>
+            </w:r>
+          </w:p>
+          <w:p>
+            <w:pPr>
+              <w:rPr>
+                <w:rFonts w:ascii="Cambria" w:eastAsia="Times New Roman" w:hAnsi="Cambria"/>
+                <w:sz w:val="20"/>
+                <w:szCs w:val="20"/>
+              </w:rPr>
+            </w:pPr>
+            <w:r>
+              <w:rPr>
+                <w:rFonts w:ascii="Cambria" w:eastAsia="Times New Roman" w:hAnsi="Cambria"/>
+                <w:sz w:val="20"/>
+                <w:szCs w:val="20"/>
+                <w:lang w:val="en-US"/>
+              </w:rPr>
+              <w:t xml:space="preserve">                </w:t>
+            </w:r>
             <w:r>
               <w:rPr>
                 <w:rFonts w:ascii="Cambria" w:eastAsia="Times New Roman" w:hAnsi="Cambria"/>
@@ -2008,11 +3440,10 @@
             <w:r>
               <w:rPr>
                 <w:rFonts w:ascii="Cambria" w:eastAsia="Times New Roman" w:hAnsi="Cambria"/>
-                <w:b/>
-                <w:sz w:val="20"/>
-                <w:szCs w:val="20"/>
-              </w:rPr>
-              <w:t>Cast</w:t>
+                <w:sz w:val="20"/>
+                <w:szCs w:val="20"/>
+              </w:rPr>
+              <w:t>right</w:t>
             </w:r>
             <w:proofErr w:type="spellEnd"/>
             <w:r>
@@ -2021,343 +3452,7 @@
                 <w:sz w:val="20"/>
                 <w:szCs w:val="20"/>
               </w:rPr>
-              <w:t xml:space="preserve"> -&gt; </w:t>
-            </w:r>
-            <w:proofErr w:type="spellStart"/>
-            <w:r>
-              <w:rPr>
-                <w:rFonts w:ascii="Cambria" w:eastAsia="Times New Roman" w:hAnsi="Cambria"/>
-                <w:sz w:val="20"/>
-                <w:szCs w:val="20"/>
-              </w:rPr>
-              <w:t>tipo:tipo</w:t>
-            </w:r>
-            <w:proofErr w:type="spellEnd"/>
-            <w:r>
-              <w:rPr>
-                <w:rFonts w:ascii="Cambria" w:eastAsia="Times New Roman" w:hAnsi="Cambria"/>
-                <w:sz w:val="20"/>
-                <w:szCs w:val="20"/>
-              </w:rPr>
-              <w:t xml:space="preserve">  </w:t>
-            </w:r>
-            <w:proofErr w:type="spellStart"/>
-            <w:r>
-              <w:rPr>
-                <w:rFonts w:ascii="Cambria" w:eastAsia="Times New Roman" w:hAnsi="Cambria"/>
-                <w:sz w:val="20"/>
-                <w:szCs w:val="20"/>
-              </w:rPr>
-              <w:t>expresion:</w:t>
-            </w:r>
-            <w:r>
-              <w:rPr>
-                <w:rFonts w:ascii="Cambria" w:eastAsia="Times New Roman" w:hAnsi="Cambria"/>
-                <w:sz w:val="20"/>
-                <w:szCs w:val="20"/>
-              </w:rPr>
-              <w:t>expresión</w:t>
-            </w:r>
-            <w:proofErr w:type="spellEnd"/>
-            <w:r>
-              <w:rPr>
-                <w:rFonts w:ascii="Cambria" w:eastAsia="Times New Roman" w:hAnsi="Cambria"/>
-                <w:sz w:val="20"/>
-                <w:szCs w:val="20"/>
-              </w:rPr>
-              <w:t>]] =</w:t>
-            </w:r>
-          </w:p>
-          <w:p>
-            <w:pPr>
-              <w:rPr>
-                <w:rFonts w:ascii="Cambria" w:eastAsia="Times New Roman" w:hAnsi="Cambria"/>
-                <w:sz w:val="20"/>
-                <w:szCs w:val="20"/>
-              </w:rPr>
-            </w:pPr>
-            <w:r>
-              <w:rPr>
-                <w:rFonts w:ascii="Cambria" w:eastAsia="Times New Roman" w:hAnsi="Cambria"/>
-                <w:sz w:val="20"/>
-                <w:szCs w:val="20"/>
-              </w:rPr>
-              <w:t xml:space="preserve">                #LINE{end.line}</w:t>
-            </w:r>
-          </w:p>
-          <w:p>
-            <w:pPr>
-              <w:rPr>
-                <w:rFonts w:ascii="Cambria" w:eastAsia="Times New Roman" w:hAnsi="Cambria"/>
-                <w:sz w:val="20"/>
-                <w:szCs w:val="20"/>
-              </w:rPr>
-            </w:pPr>
-            <w:r>
-              <w:rPr>
-                <w:rFonts w:ascii="Cambria" w:eastAsia="Times New Roman" w:hAnsi="Cambria"/>
-                <w:sz w:val="20"/>
-                <w:szCs w:val="20"/>
-              </w:rPr>
-              <w:t xml:space="preserve">                dirección[expresión]</w:t>
-            </w:r>
-          </w:p>
-          <w:p>
-            <w:pPr>
-              <w:rPr>
-                <w:rFonts w:ascii="Cambria" w:eastAsia="Times New Roman" w:hAnsi="Cambria"/>
-                <w:sz w:val="20"/>
-                <w:szCs w:val="20"/>
-              </w:rPr>
-            </w:pPr>
-            <w:r>
-              <w:rPr>
-                <w:rFonts w:ascii="Cambria" w:eastAsia="Times New Roman" w:hAnsi="Cambria"/>
-                <w:sz w:val="20"/>
-                <w:szCs w:val="20"/>
-              </w:rPr>
-              <w:t xml:space="preserve">                LOAD</w:t>
-            </w:r>
-          </w:p>
-          <w:p>
-            <w:pPr>
-              <w:rPr>
-                <w:rFonts w:ascii="Cambria" w:eastAsia="Times New Roman" w:hAnsi="Cambria"/>
-                <w:sz w:val="20"/>
-                <w:szCs w:val="20"/>
-              </w:rPr>
-            </w:pPr>
-            <w:r>
-              <w:rPr>
-                <w:rFonts w:ascii="Cambria" w:eastAsia="Times New Roman" w:hAnsi="Cambria"/>
-                <w:sz w:val="20"/>
-                <w:szCs w:val="20"/>
-              </w:rPr>
-              <w:t xml:space="preserve">                {</w:t>
-            </w:r>
-            <w:proofErr w:type="spellStart"/>
-            <w:r>
-              <w:rPr>
-                <w:rFonts w:ascii="Cambria" w:eastAsia="Times New Roman" w:hAnsi="Cambria"/>
-                <w:sz w:val="20"/>
-                <w:szCs w:val="20"/>
-              </w:rPr>
-              <w:t>expresión.tipo.sufijo</w:t>
-            </w:r>
-            <w:proofErr w:type="spellEnd"/>
-            <w:r>
-              <w:rPr>
-                <w:rFonts w:ascii="Cambria" w:eastAsia="Times New Roman" w:hAnsi="Cambria"/>
-                <w:sz w:val="20"/>
-                <w:szCs w:val="20"/>
-              </w:rPr>
-              <w:t>}2{</w:t>
-            </w:r>
-            <w:proofErr w:type="spellStart"/>
-            <w:r>
-              <w:rPr>
-                <w:rFonts w:ascii="Cambria" w:eastAsia="Times New Roman" w:hAnsi="Cambria"/>
-                <w:sz w:val="20"/>
-                <w:szCs w:val="20"/>
-              </w:rPr>
-              <w:t>tipo.sufijo</w:t>
-            </w:r>
-            <w:proofErr w:type="spellEnd"/>
-            <w:r>
-              <w:rPr>
-                <w:rFonts w:ascii="Cambria" w:eastAsia="Times New Roman" w:hAnsi="Cambria"/>
-                <w:sz w:val="20"/>
-                <w:szCs w:val="20"/>
-              </w:rPr>
-              <w:t>}</w:t>
-            </w:r>
-          </w:p>
-          <w:p>
-            <w:pPr>
-              <w:rPr>
-                <w:rFonts w:ascii="Cambria" w:eastAsia="Times New Roman" w:hAnsi="Cambria"/>
-                <w:sz w:val="20"/>
-                <w:szCs w:val="20"/>
-              </w:rPr>
-            </w:pPr>
-            <w:r>
-              <w:rPr>
-                <w:rFonts w:ascii="Cambria" w:eastAsia="Times New Roman" w:hAnsi="Cambria"/>
-                <w:sz w:val="20"/>
-                <w:szCs w:val="20"/>
-              </w:rPr>
-              <w:t>Valor[[</w:t>
-            </w:r>
-            <w:proofErr w:type="spellStart"/>
-            <w:r>
-              <w:rPr>
-                <w:rFonts w:ascii="Cambria" w:eastAsia="Times New Roman" w:hAnsi="Cambria"/>
-                <w:sz w:val="20"/>
-                <w:szCs w:val="20"/>
-              </w:rPr>
-              <w:t>Negacion</w:t>
-            </w:r>
-            <w:proofErr w:type="spellEnd"/>
-            <w:r>
-              <w:rPr>
-                <w:rFonts w:ascii="Cambria" w:eastAsia="Times New Roman" w:hAnsi="Cambria"/>
-                <w:sz w:val="20"/>
-                <w:szCs w:val="20"/>
-              </w:rPr>
-              <w:t xml:space="preserve"> -&gt; </w:t>
-            </w:r>
-            <w:proofErr w:type="spellStart"/>
-            <w:r>
-              <w:rPr>
-                <w:rFonts w:ascii="Cambria" w:eastAsia="Times New Roman" w:hAnsi="Cambria"/>
-                <w:sz w:val="20"/>
-                <w:szCs w:val="20"/>
-              </w:rPr>
-              <w:t>expresion:</w:t>
-            </w:r>
-            <w:r>
-              <w:rPr>
-                <w:rFonts w:ascii="Cambria" w:eastAsia="Times New Roman" w:hAnsi="Cambria"/>
-                <w:sz w:val="20"/>
-                <w:szCs w:val="20"/>
-              </w:rPr>
-              <w:t>expresión</w:t>
-            </w:r>
-            <w:proofErr w:type="spellEnd"/>
-            <w:r>
-              <w:rPr>
-                <w:rFonts w:ascii="Cambria" w:eastAsia="Times New Roman" w:hAnsi="Cambria"/>
-                <w:sz w:val="20"/>
-                <w:szCs w:val="20"/>
-              </w:rPr>
-              <w:t>]] =</w:t>
-            </w:r>
-          </w:p>
-          <w:p>
-            <w:pPr>
-              <w:rPr>
-                <w:rFonts w:ascii="Cambria" w:eastAsia="Times New Roman" w:hAnsi="Cambria"/>
-                <w:sz w:val="20"/>
-                <w:szCs w:val="20"/>
-              </w:rPr>
-            </w:pPr>
-            <w:r>
-              <w:rPr>
-                <w:rFonts w:ascii="Cambria" w:eastAsia="Times New Roman" w:hAnsi="Cambria"/>
-                <w:sz w:val="20"/>
-                <w:szCs w:val="20"/>
-              </w:rPr>
-              <w:t xml:space="preserve">                 </w:t>
-            </w:r>
-            <w:r>
-              <w:rPr>
-                <w:rFonts w:ascii="Cambria" w:eastAsia="Times New Roman" w:hAnsi="Cambria"/>
-                <w:sz w:val="20"/>
-                <w:szCs w:val="20"/>
-              </w:rPr>
-              <w:t>#LINE{end.line}</w:t>
-            </w:r>
-          </w:p>
-          <w:p>
-            <w:pPr>
-              <w:rPr>
-                <w:rFonts w:ascii="Cambria" w:eastAsia="Times New Roman" w:hAnsi="Cambria"/>
-                <w:sz w:val="20"/>
-                <w:szCs w:val="20"/>
-              </w:rPr>
-            </w:pPr>
-            <w:r>
-              <w:rPr>
-                <w:rFonts w:ascii="Cambria" w:eastAsia="Times New Roman" w:hAnsi="Cambria"/>
-                <w:sz w:val="20"/>
-                <w:szCs w:val="20"/>
-              </w:rPr>
-              <w:t xml:space="preserve">                 si </w:t>
-            </w:r>
-          </w:p>
-          <w:p>
-            <w:pPr>
-              <w:rPr>
-                <w:rFonts w:ascii="Cambria" w:eastAsia="Times New Roman" w:hAnsi="Cambria"/>
-                <w:sz w:val="20"/>
-                <w:szCs w:val="20"/>
-              </w:rPr>
-            </w:pPr>
-            <w:r>
-              <w:rPr>
-                <w:rFonts w:ascii="Cambria" w:eastAsia="Times New Roman" w:hAnsi="Cambria"/>
-                <w:sz w:val="20"/>
-                <w:szCs w:val="20"/>
-              </w:rPr>
-              <w:t>valor[[</w:t>
-            </w:r>
-            <w:r>
-              <w:rPr>
-                <w:rFonts w:ascii="Cambria" w:eastAsia="Times New Roman" w:hAnsi="Cambria"/>
-                <w:b/>
-                <w:sz w:val="20"/>
-                <w:szCs w:val="20"/>
-              </w:rPr>
-              <w:t>ExpresionBinaria</w:t>
-            </w:r>
-            <w:r>
-              <w:rPr>
-                <w:rFonts w:ascii="Cambria" w:eastAsia="Times New Roman" w:hAnsi="Cambria"/>
-                <w:sz w:val="20"/>
-                <w:szCs w:val="20"/>
-              </w:rPr>
-              <w:t xml:space="preserve"> -&gt; left:expresión operador:string right:expresión]] =</w:t>
-            </w:r>
-          </w:p>
-          <w:p>
-            <w:pPr>
-              <w:rPr>
-                <w:rFonts w:ascii="Cambria" w:eastAsia="Times New Roman" w:hAnsi="Cambria"/>
-                <w:sz w:val="20"/>
-                <w:szCs w:val="20"/>
-              </w:rPr>
-            </w:pPr>
-            <w:r>
-              <w:rPr>
-                <w:rFonts w:ascii="Cambria" w:eastAsia="Times New Roman" w:hAnsi="Cambria"/>
-                <w:sz w:val="20"/>
-                <w:szCs w:val="20"/>
-              </w:rPr>
-              <w:t xml:space="preserve">                #LINE{end.line}</w:t>
-            </w:r>
-          </w:p>
-          <w:p>
-            <w:pPr>
-              <w:rPr>
-                <w:rFonts w:ascii="Cambria" w:eastAsia="Times New Roman" w:hAnsi="Cambria"/>
-                <w:sz w:val="20"/>
-                <w:szCs w:val="20"/>
-              </w:rPr>
-            </w:pPr>
-            <w:r>
-              <w:rPr>
-                <w:rFonts w:ascii="Cambria" w:eastAsia="Times New Roman" w:hAnsi="Cambria"/>
-                <w:sz w:val="20"/>
-                <w:szCs w:val="20"/>
-              </w:rPr>
-              <w:t xml:space="preserve">                valor[[left]]</w:t>
-            </w:r>
-          </w:p>
-          <w:p>
-            <w:pPr>
-              <w:rPr>
-                <w:rFonts w:ascii="Cambria" w:eastAsia="Times New Roman" w:hAnsi="Cambria"/>
-                <w:sz w:val="20"/>
-                <w:szCs w:val="20"/>
-              </w:rPr>
-            </w:pPr>
-            <w:r>
-              <w:rPr>
-                <w:rFonts w:ascii="Cambria" w:eastAsia="Times New Roman" w:hAnsi="Cambria"/>
-                <w:sz w:val="20"/>
-                <w:szCs w:val="20"/>
-              </w:rPr>
-              <w:t xml:space="preserve">                valor[[right]]</w:t>
+              <w:t>]]</w:t>
             </w:r>
           </w:p>
           <w:p>
@@ -2525,25 +3620,7 @@
                 <w:sz w:val="20"/>
                 <w:szCs w:val="20"/>
               </w:rPr>
-              <w:t xml:space="preserve">dirección: expresión -&gt; </w:t>
-            </w:r>
-            <w:proofErr w:type="spellStart"/>
-            <w:r>
-              <w:rPr>
-                <w:rFonts w:ascii="Cambria" w:eastAsia="Times New Roman" w:hAnsi="Cambria"/>
-                <w:sz w:val="20"/>
-                <w:szCs w:val="20"/>
-              </w:rPr>
-              <w:t>Intruccion</w:t>
-            </w:r>
-            <w:proofErr w:type="spellEnd"/>
-            <w:r>
-              <w:rPr>
-                <w:rFonts w:ascii="Cambria" w:eastAsia="Times New Roman" w:hAnsi="Cambria"/>
-                <w:sz w:val="20"/>
-                <w:szCs w:val="20"/>
-              </w:rPr>
-              <w:t>*</w:t>
+              <w:t>dirección: expresión -&gt; Intruccion*</w:t>
             </w:r>
           </w:p>
         </w:tc>
@@ -2599,58 +3676,24 @@
                 <w:sz w:val="20"/>
                 <w:szCs w:val="20"/>
               </w:rPr>
-              <w:t xml:space="preserve">               </w:t>
-            </w:r>
-            <w:r>
-              <w:rPr>
-                <w:rFonts w:ascii="Cambria" w:eastAsia="Times New Roman" w:hAnsi="Cambria"/>
-                <w:sz w:val="20"/>
-                <w:szCs w:val="20"/>
-              </w:rPr>
-              <w:t>#LINE{end.line</w:t>
-            </w:r>
-            <w:r>
-              <w:rPr>
-                <w:rFonts w:ascii="Cambria" w:eastAsia="Times New Roman" w:hAnsi="Cambria"/>
-                <w:sz w:val="20"/>
-                <w:szCs w:val="20"/>
-              </w:rPr>
-              <w:t>}</w:t>
-            </w:r>
-          </w:p>
-          <w:p>
-            <w:pPr>
-              <w:rPr>
-                <w:rFonts w:ascii="Cambria" w:eastAsia="Times New Roman" w:hAnsi="Cambria"/>
-                <w:sz w:val="20"/>
-                <w:szCs w:val="20"/>
-              </w:rPr>
-            </w:pPr>
-            <w:r>
-              <w:rPr>
-                <w:rFonts w:ascii="Cambria" w:eastAsia="Times New Roman" w:hAnsi="Cambria"/>
-                <w:sz w:val="20"/>
-                <w:szCs w:val="20"/>
-              </w:rPr>
-              <w:t xml:space="preserve">               PUSHA {</w:t>
-            </w:r>
-            <w:proofErr w:type="spellStart"/>
-            <w:r>
-              <w:rPr>
-                <w:rFonts w:ascii="Cambria" w:eastAsia="Times New Roman" w:hAnsi="Cambria"/>
-                <w:sz w:val="20"/>
-                <w:szCs w:val="20"/>
-              </w:rPr>
-              <w:t>variable.definicion.dir</w:t>
-            </w:r>
-            <w:proofErr w:type="spellEnd"/>
-            <w:r>
-              <w:rPr>
-                <w:rFonts w:ascii="Cambria" w:eastAsia="Times New Roman" w:hAnsi="Cambria"/>
-                <w:sz w:val="20"/>
-                <w:szCs w:val="20"/>
-              </w:rPr>
-              <w:t>}</w:t>
+              <w:t xml:space="preserve">               #LINE{end.line}</w:t>
+            </w:r>
+          </w:p>
+          <w:p>
+            <w:pPr>
+              <w:rPr>
+                <w:rFonts w:ascii="Cambria" w:eastAsia="Times New Roman" w:hAnsi="Cambria"/>
+                <w:sz w:val="20"/>
+                <w:szCs w:val="20"/>
+              </w:rPr>
+            </w:pPr>
+            <w:r>
+              <w:rPr>
+                <w:rFonts w:ascii="Cambria" w:eastAsia="Times New Roman" w:hAnsi="Cambria"/>
+                <w:sz w:val="20"/>
+                <w:szCs w:val="20"/>
+              </w:rPr>
+              <w:t xml:space="preserve">               PUSHA {variable.definicion.dir}</w:t>
             </w:r>
           </w:p>
         </w:tc>
@@ -4018,7 +5061,7 @@
 </file>
 
 <file path=customXml/itemProps1.xml><?xml version="1.0" encoding="utf-8"?>
-<ds:datastoreItem xmlns:ds="http://schemas.openxmlformats.org/officeDocument/2006/customXml" ds:itemID="{7B7F2EDE-C50C-4715-9BB0-62F005161F0C}">
+<ds:datastoreItem xmlns:ds="http://schemas.openxmlformats.org/officeDocument/2006/customXml" ds:itemID="{FA6DE620-E375-419E-857E-EBB7F470F905}">
   <ds:schemaRefs>
     <ds:schemaRef ds:uri="http://schemas.openxmlformats.org/officeDocument/2006/bibliography"/>
   </ds:schemaRefs>

</xml_diff>